<commit_message>
Some changes to existing section, added summary paragraphs at the end of sections
</commit_message>
<xml_diff>
--- a/MS/Review_ReptileLearning_first_draft.docx
+++ b/MS/Review_ReptileLearning_first_draft.docx
@@ -1081,7 +1081,19 @@
         <w:rPr>
           <w:lang w:val="en-AU"/>
         </w:rPr>
-        <w:t xml:space="preserve"> experienced similar selective pressures since the split (Wilkinson &amp; Huber, 2012). Investigating learning in these vertebrates might give insight into a more prototypic vertebrate cognitive ability as well as reveal convergent evolution based on similar selective pressures.</w:t>
+        <w:t xml:space="preserve"> </w:t>
+      </w:r>
+      <w:r>
+        <w:rPr>
+          <w:lang w:val="en-AU"/>
+        </w:rPr>
+        <w:t xml:space="preserve">also </w:t>
+      </w:r>
+      <w:r>
+        <w:rPr>
+          <w:lang w:val="en-AU"/>
+        </w:rPr>
+        <w:t>experienced similar selective pressures since the split (Wilkinson &amp; Huber, 2012). Investigating learning in these vertebrates might give insight into a more prototypic vertebrate cognitive ability as well as reveal convergent evolution based on similar selective pressures.</w:t>
       </w:r>
     </w:p>
     <w:p>
@@ -1136,7 +1148,7 @@
         <w:rPr>
           <w:lang w:val="en-AU"/>
         </w:rPr>
-        <w:t>linking the gathered results and highlight methodological innovations and shortcomings</w:t>
+        <w:t>link the gathered results and highlight methodological innovations and shortcomings</w:t>
       </w:r>
       <w:r>
         <w:rPr>
@@ -1284,9 +1296,6 @@
     <w:p>
       <w:pPr>
         <w:pStyle w:val="Heading2"/>
-        <w:rPr>
-          <w:lang w:val="en-AU"/>
-        </w:rPr>
       </w:pPr>
       <w:r>
         <w:t xml:space="preserve">A recap: </w:t>
@@ -1295,6 +1304,7 @@
         <w:t>40 years of studying learning in reptiles</w:t>
       </w:r>
     </w:p>
+    <w:p/>
     <w:p>
       <w:pPr>
         <w:pStyle w:val="Heading3"/>
@@ -1398,6 +1408,27 @@
         </w:rPr>
         <w:t xml:space="preserve">, 1985). </w:t>
       </w:r>
+      <w:r>
+        <w:rPr>
+          <w:rFonts w:eastAsia="Calibri"/>
+          <w:lang w:val="en-AU"/>
+        </w:rPr>
+        <w:t>This outdated practice using shock, however, provides only evidence of basic ability with no relevant link to</w:t>
+      </w:r>
+      <w:r>
+        <w:rPr>
+          <w:rFonts w:eastAsia="Calibri"/>
+          <w:lang w:val="en-AU"/>
+        </w:rPr>
+        <w:t xml:space="preserve"> ecological </w:t>
+      </w:r>
+      <w:r>
+        <w:rPr>
+          <w:rFonts w:eastAsia="Calibri"/>
+          <w:lang w:val="en-AU"/>
+        </w:rPr>
+        <w:t>needs.</w:t>
+      </w:r>
     </w:p>
     <w:p>
       <w:pPr>
@@ -1567,7 +1598,14 @@
         <w:rPr>
           <w:lang w:val="en-AU"/>
         </w:rPr>
-        <w:t xml:space="preserve">) learnt to associate dish colour with prey taste. Independent cohorts of hatchlings with the same basic </w:t>
+        <w:t xml:space="preserve">) </w:t>
+      </w:r>
+      <w:r>
+        <w:rPr>
+          <w:lang w:val="en-AU"/>
+        </w:rPr>
+        <w:lastRenderedPageBreak/>
+        <w:t xml:space="preserve">learnt to associate dish colour with prey taste. Independent cohorts of hatchlings with the same basic </w:t>
       </w:r>
       <w:r>
         <w:rPr>
@@ -1610,14 +1648,7 @@
         <w:rPr>
           <w:lang w:val="en-AU"/>
         </w:rPr>
-        <w:t xml:space="preserve">) </w:t>
-      </w:r>
-      <w:r>
-        <w:rPr>
-          <w:lang w:val="en-AU"/>
-        </w:rPr>
-        <w:lastRenderedPageBreak/>
-        <w:t xml:space="preserve">were simultaneously confronted with either the same combinations or with new colour and taste combinations. The results show that hatchlings choice of prey was affected by </w:t>
+        <w:t xml:space="preserve">) were simultaneously confronted with either the same combinations or with new colour and taste combinations. The results show that hatchlings choice of prey was affected by </w:t>
       </w:r>
       <w:r>
         <w:rPr>
@@ -1885,6 +1916,18 @@
           <w:lang w:val="en-AU"/>
         </w:rPr>
         <w:t>).</w:t>
+      </w:r>
+      <w:r>
+        <w:rPr>
+          <w:lang w:val="en-AU"/>
+        </w:rPr>
+        <w:t xml:space="preserve"> These examples highlight </w:t>
+      </w:r>
+      <w:r>
+        <w:rPr>
+          <w:lang w:val="en-AU"/>
+        </w:rPr>
+        <w:t>how especially salient stimuli such as bitter tastes lead to quickly acquired and strong learning.</w:t>
       </w:r>
     </w:p>
     <w:p>
@@ -1973,7 +2016,21 @@
           <w:rFonts w:eastAsia="Calibri"/>
           <w:lang w:val="en-AU"/>
         </w:rPr>
-        <w:t>) presented with cane toad meat (</w:t>
+        <w:t>) presented with cane toad meat</w:t>
+      </w:r>
+      <w:r>
+        <w:rPr>
+          <w:rFonts w:eastAsia="Calibri"/>
+          <w:lang w:val="en-AU"/>
+        </w:rPr>
+        <w:t xml:space="preserve"> in the form of a sausage</w:t>
+      </w:r>
+      <w:r>
+        <w:rPr>
+          <w:rFonts w:eastAsia="Calibri"/>
+          <w:lang w:val="en-AU"/>
+        </w:rPr>
+        <w:t xml:space="preserve"> (</w:t>
       </w:r>
       <w:proofErr w:type="spellStart"/>
       <w:r>
@@ -2005,21 +2062,49 @@
           <w:rFonts w:eastAsia="Calibri"/>
           <w:lang w:val="en-AU"/>
         </w:rPr>
-        <w:t>) paired with a LiCl injection or meat mixed with LiCl still avoided the meat seven weeks after the first encounter</w:t>
-      </w:r>
-      <w:r>
-        <w:rPr>
-          <w:rFonts w:eastAsia="Calibri"/>
-          <w:lang w:val="en-AU"/>
-        </w:rPr>
-        <w:t>,</w:t>
-      </w:r>
-      <w:r>
-        <w:rPr>
-          <w:rFonts w:eastAsia="Calibri"/>
-          <w:lang w:val="en-AU"/>
-        </w:rPr>
-        <w:t xml:space="preserve"> a control group</w:t>
+        <w:t>) paired with a LiCl injection or meat mixed with LiCl</w:t>
+      </w:r>
+      <w:r>
+        <w:rPr>
+          <w:rFonts w:eastAsia="Calibri"/>
+          <w:lang w:val="en-AU"/>
+        </w:rPr>
+        <w:t xml:space="preserve"> (making them sick after ingestion)</w:t>
+      </w:r>
+      <w:r>
+        <w:rPr>
+          <w:rFonts w:eastAsia="Calibri"/>
+          <w:lang w:val="en-AU"/>
+        </w:rPr>
+        <w:t xml:space="preserve"> still avoided the meat seven weeks after the first encounter</w:t>
+      </w:r>
+      <w:r>
+        <w:rPr>
+          <w:rFonts w:eastAsia="Calibri"/>
+          <w:lang w:val="en-AU"/>
+        </w:rPr>
+        <w:t>.</w:t>
+      </w:r>
+      <w:r>
+        <w:rPr>
+          <w:rFonts w:eastAsia="Calibri"/>
+          <w:lang w:val="en-AU"/>
+        </w:rPr>
+        <w:t xml:space="preserve"> </w:t>
+      </w:r>
+      <w:r>
+        <w:rPr>
+          <w:rFonts w:eastAsia="Calibri"/>
+          <w:lang w:val="en-AU"/>
+        </w:rPr>
+        <w:t>A</w:t>
+      </w:r>
+      <w:r>
+        <w:rPr>
+          <w:rFonts w:eastAsia="Calibri"/>
+          <w:lang w:val="en-AU"/>
+        </w:rPr>
+        <w:t xml:space="preserve"> control group</w:t>
       </w:r>
       <w:r>
         <w:rPr>
@@ -2047,7 +2132,35 @@
           <w:rFonts w:eastAsia="Calibri"/>
           <w:lang w:val="en-AU"/>
         </w:rPr>
-        <w:t xml:space="preserve"> showed no aversion (Price-Rees, Webb, &amp; Shine, 2011). Similarly, </w:t>
+        <w:t xml:space="preserve"> showed </w:t>
+      </w:r>
+      <w:r>
+        <w:rPr>
+          <w:rFonts w:eastAsia="Calibri"/>
+          <w:lang w:val="en-AU"/>
+        </w:rPr>
+        <w:t xml:space="preserve">little to </w:t>
+      </w:r>
+      <w:r>
+        <w:rPr>
+          <w:rFonts w:eastAsia="Calibri"/>
+          <w:lang w:val="en-AU"/>
+        </w:rPr>
+        <w:t>no aversion</w:t>
+      </w:r>
+      <w:r>
+        <w:rPr>
+          <w:rFonts w:eastAsia="Calibri"/>
+          <w:lang w:val="en-AU"/>
+        </w:rPr>
+        <w:t xml:space="preserve"> and all lizards readily accepted sausages of reptile cow nine weeks after illness</w:t>
+      </w:r>
+      <w:r>
+        <w:rPr>
+          <w:rFonts w:eastAsia="Calibri"/>
+          <w:lang w:val="en-AU"/>
+        </w:rPr>
+        <w:t xml:space="preserve"> (Price-Rees, Webb, &amp; Shine, 2011). Similarly, </w:t>
       </w:r>
       <w:r>
         <w:rPr>
@@ -2121,6 +2234,12 @@
           <w:lang w:val="en-AU"/>
         </w:rPr>
         <w:t xml:space="preserve"> </w:t>
+      </w:r>
+      <w:r>
+        <w:rPr>
+          <w:lang w:val="en-AU"/>
+        </w:rPr>
+        <w:t>Both experiments indicate a possible role of learning in avoiding novel toxic prey after only a single encounter.</w:t>
       </w:r>
     </w:p>
     <w:p>
@@ -2239,7 +2358,14 @@
         <w:rPr>
           <w:lang w:val="en-AU"/>
         </w:rPr>
-        <w:t>lour) and spatial cues (</w:t>
+        <w:t xml:space="preserve">lour) and spatial cues </w:t>
+      </w:r>
+      <w:r>
+        <w:rPr>
+          <w:lang w:val="en-AU"/>
+        </w:rPr>
+        <w:lastRenderedPageBreak/>
+        <w:t>(</w:t>
       </w:r>
       <w:proofErr w:type="spellStart"/>
       <w:r>
@@ -2405,7 +2531,31 @@
         <w:rPr>
           <w:lang w:val="en-AU"/>
         </w:rPr>
-        <w:t xml:space="preserve">These examples show that </w:t>
+        <w:t xml:space="preserve">Taken together, </w:t>
+      </w:r>
+      <w:r>
+        <w:rPr>
+          <w:lang w:val="en-AU"/>
+        </w:rPr>
+        <w:t>t</w:t>
+      </w:r>
+      <w:r>
+        <w:rPr>
+          <w:lang w:val="en-AU"/>
+        </w:rPr>
+        <w:t xml:space="preserve">hese </w:t>
+      </w:r>
+      <w:r>
+        <w:rPr>
+          <w:lang w:val="en-AU"/>
+        </w:rPr>
+        <w:t>studies</w:t>
+      </w:r>
+      <w:r>
+        <w:rPr>
+          <w:lang w:val="en-AU"/>
+        </w:rPr>
+        <w:t xml:space="preserve"> show that </w:t>
       </w:r>
       <w:r>
         <w:rPr>
@@ -2423,14 +2573,7 @@
         <w:rPr>
           <w:lang w:val="en-AU"/>
         </w:rPr>
-        <w:t xml:space="preserve"> while others show less avoidance learning; </w:t>
-      </w:r>
-      <w:r>
-        <w:rPr>
-          <w:lang w:val="en-AU"/>
-        </w:rPr>
-        <w:lastRenderedPageBreak/>
-        <w:t xml:space="preserve">differences in </w:t>
+        <w:t xml:space="preserve"> while others show less avoidance learning; differences in </w:t>
       </w:r>
       <w:r>
         <w:rPr>
@@ -2454,7 +2597,6 @@
     <w:p>
       <w:pPr>
         <w:rPr>
-          <w:rFonts w:eastAsia="Calibri"/>
           <w:lang w:val="en-AU"/>
         </w:rPr>
       </w:pPr>
@@ -2462,7 +2604,100 @@
         <w:rPr>
           <w:lang w:val="en-AU"/>
         </w:rPr>
-        <w:t>Undoubtedly, avoiding unpalatable food and adverse environmental conditions are important skills and can potentially increase fitness. Escaping predators is, however, no less important. When threatened</w:t>
+        <w:t xml:space="preserve">Undoubtedly, avoiding unpalatable food and adverse environmental conditions are important skills and can potentially increase fitness. Escaping predators is, however, no less important. </w:t>
+      </w:r>
+      <w:r>
+        <w:rPr>
+          <w:rFonts w:eastAsia="Calibri"/>
+          <w:lang w:val="en-AU"/>
+        </w:rPr>
+        <w:t>I</w:t>
+      </w:r>
+      <w:r>
+        <w:rPr>
+          <w:rFonts w:eastAsia="Calibri"/>
+          <w:lang w:val="en-AU"/>
+        </w:rPr>
+        <w:t>n their natural habitat, female curly-tailed lizards (</w:t>
+      </w:r>
+      <w:proofErr w:type="spellStart"/>
+      <w:r>
+        <w:rPr>
+          <w:rFonts w:eastAsia="Calibri"/>
+          <w:i/>
+          <w:lang w:val="en-AU"/>
+        </w:rPr>
+        <w:t>Leiocephalus</w:t>
+      </w:r>
+      <w:proofErr w:type="spellEnd"/>
+      <w:r>
+        <w:rPr>
+          <w:rFonts w:eastAsia="Calibri"/>
+          <w:i/>
+          <w:lang w:val="en-AU"/>
+        </w:rPr>
+        <w:t xml:space="preserve"> </w:t>
+      </w:r>
+      <w:proofErr w:type="spellStart"/>
+      <w:r>
+        <w:rPr>
+          <w:rFonts w:eastAsia="Calibri"/>
+          <w:i/>
+          <w:lang w:val="en-AU"/>
+        </w:rPr>
+        <w:t>schreibersii</w:t>
+      </w:r>
+      <w:proofErr w:type="spellEnd"/>
+      <w:r>
+        <w:rPr>
+          <w:rFonts w:eastAsia="Calibri"/>
+          <w:lang w:val="en-AU"/>
+        </w:rPr>
+        <w:t>) rapidly learnt to avoid capture. They did so faster than males and after only one capture event (</w:t>
+      </w:r>
+      <w:proofErr w:type="spellStart"/>
+      <w:r>
+        <w:rPr>
+          <w:rFonts w:eastAsia="Calibri"/>
+          <w:lang w:val="en-AU"/>
+        </w:rPr>
+        <w:t>Marcellini</w:t>
+      </w:r>
+      <w:proofErr w:type="spellEnd"/>
+      <w:r>
+        <w:rPr>
+          <w:rFonts w:eastAsia="Calibri"/>
+          <w:lang w:val="en-AU"/>
+        </w:rPr>
+        <w:t xml:space="preserve">, &amp; </w:t>
+      </w:r>
+      <w:proofErr w:type="spellStart"/>
+      <w:r>
+        <w:rPr>
+          <w:rFonts w:eastAsia="Calibri"/>
+          <w:lang w:val="en-AU"/>
+        </w:rPr>
+        <w:t>Jenssen</w:t>
+      </w:r>
+      <w:proofErr w:type="spellEnd"/>
+      <w:r>
+        <w:rPr>
+          <w:rFonts w:eastAsia="Calibri"/>
+          <w:lang w:val="en-AU"/>
+        </w:rPr>
+        <w:t>, 1991).</w:t>
+      </w:r>
+      <w:r>
+        <w:rPr>
+          <w:lang w:val="en-AU"/>
+        </w:rPr>
+        <w:t xml:space="preserve"> </w:t>
+      </w:r>
+      <w:r>
+        <w:rPr>
+          <w:lang w:val="en-AU"/>
+        </w:rPr>
+        <w:t>When threatened</w:t>
       </w:r>
       <w:r>
         <w:rPr>
@@ -2576,8 +2811,6 @@
         </w:rPr>
         <w:t xml:space="preserve"> (horizontal and vertical black and white stripes)</w:t>
       </w:r>
-      <w:bookmarkStart w:id="2" w:name="_GoBack"/>
-      <w:bookmarkEnd w:id="2"/>
       <w:r>
         <w:rPr>
           <w:lang w:val="en-AU"/>
@@ -2610,192 +2843,7 @@
         <w:rPr>
           <w:lang w:val="en-AU"/>
         </w:rPr>
-        <w:t xml:space="preserve"> Lizards are not just able to use pattern to find a ‘safe’ refuge, they are similarly skilled at using colour and location cues when escaping a threat. </w:t>
-      </w:r>
-      <w:r>
-        <w:rPr>
-          <w:lang w:val="en-AU"/>
-        </w:rPr>
-        <w:t xml:space="preserve">Male delicate skinks </w:t>
-      </w:r>
-      <w:r>
-        <w:rPr>
-          <w:rFonts w:cs="Arial"/>
-          <w:szCs w:val="22"/>
-          <w:lang w:val="en-AU"/>
-        </w:rPr>
-        <w:t>(</w:t>
-      </w:r>
-      <w:proofErr w:type="spellStart"/>
-      <w:r>
-        <w:rPr>
-          <w:rFonts w:cs="Arial"/>
-          <w:i/>
-          <w:szCs w:val="22"/>
-          <w:lang w:val="en-AU"/>
-        </w:rPr>
-        <w:t>Lampropholis</w:t>
-      </w:r>
-      <w:proofErr w:type="spellEnd"/>
-      <w:r>
-        <w:rPr>
-          <w:rFonts w:cs="Arial"/>
-          <w:i/>
-          <w:szCs w:val="22"/>
-          <w:lang w:val="en-AU"/>
-        </w:rPr>
-        <w:t xml:space="preserve"> delicate</w:t>
-      </w:r>
-      <w:r>
-        <w:rPr>
-          <w:rFonts w:cs="Arial"/>
-          <w:szCs w:val="22"/>
-          <w:lang w:val="en-AU"/>
-        </w:rPr>
-        <w:t xml:space="preserve">) learnt to escape a simulated predator attack into a ‘safe’ refuge using both location and colour alone to find the safe hide (Chung et al., 2017). The same methodology was used to compare performance of male delicate skinks from urban and natural areas. A greater proportion of lizards learnt when both colour and location stimuli were available than when only colour stimuli indicated which refuge was safe. Furthermore, </w:t>
-      </w:r>
-      <w:r>
-        <w:rPr>
-          <w:rFonts w:cs="Arial"/>
-          <w:szCs w:val="22"/>
-          <w:lang w:val="en-AU"/>
-        </w:rPr>
-        <w:t xml:space="preserve">more of the lizards from more naturalistic habitats </w:t>
-      </w:r>
-      <w:r>
-        <w:rPr>
-          <w:rFonts w:cs="Arial"/>
-          <w:szCs w:val="22"/>
-          <w:lang w:val="en-AU"/>
-        </w:rPr>
-        <w:t>were successful learners (Kang, Goulet, &amp; Chapple, 2018). Besides population effects on escape behaviour, developmental conditions can also alter escape behaviour. Hatchling White’s skins (</w:t>
-      </w:r>
-      <w:proofErr w:type="spellStart"/>
-      <w:r>
-        <w:rPr>
-          <w:rFonts w:cs="Arial"/>
-          <w:i/>
-          <w:szCs w:val="22"/>
-          <w:lang w:val="en-AU"/>
-        </w:rPr>
-        <w:t>Liopholis</w:t>
-      </w:r>
-      <w:proofErr w:type="spellEnd"/>
-      <w:r>
-        <w:rPr>
-          <w:rFonts w:cs="Arial"/>
-          <w:i/>
-          <w:szCs w:val="22"/>
-          <w:lang w:val="en-AU"/>
-        </w:rPr>
-        <w:t xml:space="preserve"> </w:t>
-      </w:r>
-      <w:proofErr w:type="spellStart"/>
-      <w:r>
-        <w:rPr>
-          <w:rFonts w:cs="Arial"/>
-          <w:i/>
-          <w:szCs w:val="22"/>
-          <w:lang w:val="en-AU"/>
-        </w:rPr>
-        <w:t>whitii</w:t>
-      </w:r>
-      <w:proofErr w:type="spellEnd"/>
-      <w:r>
-        <w:rPr>
-          <w:rFonts w:cs="Arial"/>
-          <w:szCs w:val="22"/>
-          <w:lang w:val="en-AU"/>
-        </w:rPr>
-        <w:t xml:space="preserve">) whose mothers received less food (low resource treatment) were more likely to avoid threat and learn to locate a ‘safe’ refuge compared to hatchlings from mothers receiving more food (high resource treatment; Munch et al., 2018). </w:t>
-      </w:r>
-      <w:r>
-        <w:rPr>
-          <w:rFonts w:eastAsia="Calibri"/>
-          <w:lang w:val="en-AU"/>
-        </w:rPr>
-        <w:t>Furthermore, In their natural habitat, female curly-tailed lizards (</w:t>
-      </w:r>
-      <w:proofErr w:type="spellStart"/>
-      <w:r>
-        <w:rPr>
-          <w:rFonts w:eastAsia="Calibri"/>
-          <w:i/>
-          <w:lang w:val="en-AU"/>
-        </w:rPr>
-        <w:t>Leiocephalus</w:t>
-      </w:r>
-      <w:proofErr w:type="spellEnd"/>
-      <w:r>
-        <w:rPr>
-          <w:rFonts w:eastAsia="Calibri"/>
-          <w:i/>
-          <w:lang w:val="en-AU"/>
-        </w:rPr>
-        <w:t xml:space="preserve"> </w:t>
-      </w:r>
-      <w:proofErr w:type="spellStart"/>
-      <w:r>
-        <w:rPr>
-          <w:rFonts w:eastAsia="Calibri"/>
-          <w:i/>
-          <w:lang w:val="en-AU"/>
-        </w:rPr>
-        <w:t>schreibersii</w:t>
-      </w:r>
-      <w:proofErr w:type="spellEnd"/>
-      <w:r>
-        <w:rPr>
-          <w:rFonts w:eastAsia="Calibri"/>
-          <w:lang w:val="en-AU"/>
-        </w:rPr>
-        <w:t xml:space="preserve">) rapidly learnt to avoid capture. They did so faster than males and after only one </w:t>
-      </w:r>
-      <w:r>
-        <w:rPr>
-          <w:rFonts w:eastAsia="Calibri"/>
-          <w:lang w:val="en-AU"/>
-        </w:rPr>
-        <w:t>capture</w:t>
-      </w:r>
-      <w:r>
-        <w:rPr>
-          <w:rFonts w:eastAsia="Calibri"/>
-          <w:lang w:val="en-AU"/>
-        </w:rPr>
-        <w:t xml:space="preserve"> event (</w:t>
-      </w:r>
-      <w:proofErr w:type="spellStart"/>
-      <w:r>
-        <w:rPr>
-          <w:rFonts w:eastAsia="Calibri"/>
-          <w:lang w:val="en-AU"/>
-        </w:rPr>
-        <w:t>Marcellini</w:t>
-      </w:r>
-      <w:proofErr w:type="spellEnd"/>
-      <w:r>
-        <w:rPr>
-          <w:rFonts w:eastAsia="Calibri"/>
-          <w:lang w:val="en-AU"/>
-        </w:rPr>
-        <w:t xml:space="preserve">, &amp; </w:t>
-      </w:r>
-      <w:proofErr w:type="spellStart"/>
-      <w:r>
-        <w:rPr>
-          <w:rFonts w:eastAsia="Calibri"/>
-          <w:lang w:val="en-AU"/>
-        </w:rPr>
-        <w:t>Jenssen</w:t>
-      </w:r>
-      <w:proofErr w:type="spellEnd"/>
-      <w:r>
-        <w:rPr>
-          <w:rFonts w:eastAsia="Calibri"/>
-          <w:lang w:val="en-AU"/>
-        </w:rPr>
-        <w:t>, 1991).</w:t>
+        <w:t xml:space="preserve"> </w:t>
       </w:r>
     </w:p>
     <w:p>
@@ -2808,11 +2856,207 @@
       </w:pPr>
       <w:r>
         <w:rPr>
-          <w:rFonts w:cs="Arial"/>
-          <w:szCs w:val="22"/>
-          <w:lang w:val="en-AU"/>
-        </w:rPr>
-        <w:t>Summarise results in short paragraph</w:t>
+          <w:lang w:val="en-AU"/>
+        </w:rPr>
+        <w:t xml:space="preserve">Lizards are not just able to use pattern to find a ‘safe’ refuge, they are similarly skilled at using colour and location cues when escaping a threat. </w:t>
+      </w:r>
+      <w:r>
+        <w:rPr>
+          <w:lang w:val="en-AU"/>
+        </w:rPr>
+        <w:t xml:space="preserve">Male delicate skinks </w:t>
+      </w:r>
+      <w:r>
+        <w:rPr>
+          <w:rFonts w:cs="Arial"/>
+          <w:szCs w:val="22"/>
+          <w:lang w:val="en-AU"/>
+        </w:rPr>
+        <w:t>(</w:t>
+      </w:r>
+      <w:proofErr w:type="spellStart"/>
+      <w:r>
+        <w:rPr>
+          <w:rFonts w:cs="Arial"/>
+          <w:i/>
+          <w:szCs w:val="22"/>
+          <w:lang w:val="en-AU"/>
+        </w:rPr>
+        <w:t>Lampropholis</w:t>
+      </w:r>
+      <w:proofErr w:type="spellEnd"/>
+      <w:r>
+        <w:rPr>
+          <w:rFonts w:cs="Arial"/>
+          <w:i/>
+          <w:szCs w:val="22"/>
+          <w:lang w:val="en-AU"/>
+        </w:rPr>
+        <w:t xml:space="preserve"> delicate</w:t>
+      </w:r>
+      <w:r>
+        <w:rPr>
+          <w:rFonts w:cs="Arial"/>
+          <w:szCs w:val="22"/>
+          <w:lang w:val="en-AU"/>
+        </w:rPr>
+        <w:t xml:space="preserve">) learnt to escape a simulated predator attack into a ‘safe’ refuge using both location and colour alone to find the safe hide (Chung et al., 2017). The same methodology was used to compare performance of male delicate skinks from urban and natural areas. A greater proportion of lizards learnt when both colour and location stimuli were available than when only colour stimuli indicated which refuge was safe. Furthermore, </w:t>
+      </w:r>
+      <w:r>
+        <w:rPr>
+          <w:rFonts w:cs="Arial"/>
+          <w:szCs w:val="22"/>
+          <w:lang w:val="en-AU"/>
+        </w:rPr>
+        <w:lastRenderedPageBreak/>
+        <w:t>a greater proportion</w:t>
+      </w:r>
+      <w:r>
+        <w:rPr>
+          <w:rFonts w:cs="Arial"/>
+          <w:szCs w:val="22"/>
+          <w:lang w:val="en-AU"/>
+        </w:rPr>
+        <w:t xml:space="preserve"> of the lizards from more naturalistic habitats </w:t>
+      </w:r>
+      <w:r>
+        <w:rPr>
+          <w:rFonts w:cs="Arial"/>
+          <w:szCs w:val="22"/>
+          <w:lang w:val="en-AU"/>
+        </w:rPr>
+        <w:t>were successful learners (Kang, Goulet, &amp; Chapple, 2018). Besides population effects on escape behaviour, developmental conditions can also alter escape behaviour. Hatchling White’s skins (</w:t>
+      </w:r>
+      <w:proofErr w:type="spellStart"/>
+      <w:r>
+        <w:rPr>
+          <w:rFonts w:cs="Arial"/>
+          <w:i/>
+          <w:szCs w:val="22"/>
+          <w:lang w:val="en-AU"/>
+        </w:rPr>
+        <w:t>Liopholis</w:t>
+      </w:r>
+      <w:proofErr w:type="spellEnd"/>
+      <w:r>
+        <w:rPr>
+          <w:rFonts w:cs="Arial"/>
+          <w:i/>
+          <w:szCs w:val="22"/>
+          <w:lang w:val="en-AU"/>
+        </w:rPr>
+        <w:t xml:space="preserve"> </w:t>
+      </w:r>
+      <w:proofErr w:type="spellStart"/>
+      <w:r>
+        <w:rPr>
+          <w:rFonts w:cs="Arial"/>
+          <w:i/>
+          <w:szCs w:val="22"/>
+          <w:lang w:val="en-AU"/>
+        </w:rPr>
+        <w:t>whitii</w:t>
+      </w:r>
+      <w:proofErr w:type="spellEnd"/>
+      <w:r>
+        <w:rPr>
+          <w:rFonts w:cs="Arial"/>
+          <w:szCs w:val="22"/>
+          <w:lang w:val="en-AU"/>
+        </w:rPr>
+        <w:t xml:space="preserve">) whose mothers received less food (low resource treatment) were more likely to avoid threat and learn to locate a ‘safe’ refuge compared to hatchlings from mothers receiving more food (high resource treatment; Munch et al., 2018). </w:t>
+      </w:r>
+    </w:p>
+    <w:p>
+      <w:pPr>
+        <w:rPr>
+          <w:rFonts w:eastAsia="Calibri"/>
+          <w:lang w:val="en-AU"/>
+        </w:rPr>
+      </w:pPr>
+      <w:r>
+        <w:rPr>
+          <w:rFonts w:eastAsia="Calibri"/>
+          <w:lang w:val="en-AU"/>
+        </w:rPr>
+        <w:t xml:space="preserve">These examples provide a first glimpse into how reptiles use stimuli provided by the environment to learn to avoid harmful stimuli, potentially toxic food items and predators. </w:t>
+      </w:r>
+      <w:r>
+        <w:rPr>
+          <w:rFonts w:eastAsia="Calibri"/>
+          <w:lang w:val="en-AU"/>
+        </w:rPr>
+        <w:t>A</w:t>
+      </w:r>
+      <w:r>
+        <w:rPr>
+          <w:rFonts w:eastAsia="Calibri"/>
+          <w:lang w:val="en-AU"/>
+        </w:rPr>
+        <w:t>l</w:t>
+      </w:r>
+      <w:r>
+        <w:rPr>
+          <w:rFonts w:eastAsia="Calibri"/>
+          <w:lang w:val="en-AU"/>
+        </w:rPr>
+        <w:t xml:space="preserve">though some mechanisms </w:t>
+      </w:r>
+      <w:r>
+        <w:rPr>
+          <w:rFonts w:eastAsia="Calibri"/>
+          <w:lang w:val="en-AU"/>
+        </w:rPr>
+        <w:t xml:space="preserve">were identified, much is still unexplained. Especially, why some species are able to quickly avoid noxious food items while others do not is largely unexplored. Furthermore, a more detailed investigation into how species differ when successfully inhabiting urban habitats might further our ability to </w:t>
+      </w:r>
+      <w:r>
+        <w:rPr>
+          <w:rFonts w:eastAsia="Calibri"/>
+          <w:lang w:val="en-AU"/>
+        </w:rPr>
+        <w:t xml:space="preserve">implement measure </w:t>
+      </w:r>
+      <w:r>
+        <w:rPr>
+          <w:rFonts w:eastAsia="Calibri"/>
+          <w:lang w:val="en-AU"/>
+        </w:rPr>
+        <w:t xml:space="preserve">to </w:t>
+      </w:r>
+      <w:r>
+        <w:rPr>
+          <w:rFonts w:eastAsia="Calibri"/>
+          <w:lang w:val="en-AU"/>
+        </w:rPr>
+        <w:t xml:space="preserve">protect </w:t>
+      </w:r>
+      <w:r>
+        <w:rPr>
+          <w:rFonts w:eastAsia="Calibri"/>
+          <w:lang w:val="en-AU"/>
+        </w:rPr>
+        <w:t>vulnerable</w:t>
+      </w:r>
+      <w:r>
+        <w:rPr>
+          <w:rFonts w:eastAsia="Calibri"/>
+          <w:lang w:val="en-AU"/>
+        </w:rPr>
+        <w:t xml:space="preserve"> species within</w:t>
+      </w:r>
+      <w:r>
+        <w:rPr>
+          <w:rFonts w:eastAsia="Calibri"/>
+          <w:lang w:val="en-AU"/>
+        </w:rPr>
+        <w:t xml:space="preserve"> cities</w:t>
+      </w:r>
+      <w:r>
+        <w:rPr>
+          <w:rFonts w:eastAsia="Calibri"/>
+          <w:lang w:val="en-AU"/>
+        </w:rPr>
+        <w:t>. Both present a potentially fruitful avenue of research in the future.</w:t>
       </w:r>
     </w:p>
     <w:p>
@@ -2833,7 +3077,6 @@
         <w:rPr>
           <w:lang w:val="en-AU"/>
         </w:rPr>
-        <w:lastRenderedPageBreak/>
         <w:t xml:space="preserve">Discriminating between </w:t>
       </w:r>
       <w:r>
@@ -2856,7 +3099,29 @@
           <w:rFonts w:eastAsia="Calibri"/>
           <w:lang w:val="en-AU"/>
         </w:rPr>
-        <w:t xml:space="preserve">During foraging it is important to be able to discriminate between food sources or patches that provide food and those that are already depleted. Learning to recognise specific cues associated with the availability of food is important to not waste time and energy on searching for food when the source is already empty. During discrimination learning, animals are confronted with at least two choices of which one is rewarded (e.g. provides food or shelter) and the other is not. This might be indicated by different stimuli such as colour, brightness, pattern or light flicker frequency. </w:t>
+        <w:t>During foraging it is important to be able to discriminate between food sources or patches that provide food and those that are already depleted. Learning to recognise specific cues associated with the availability of food is important to not waste time and energy on searching for food when the source is already empty</w:t>
+      </w:r>
+      <w:r>
+        <w:rPr>
+          <w:rFonts w:eastAsia="Calibri"/>
+          <w:lang w:val="en-AU"/>
+        </w:rPr>
+        <w:t xml:space="preserve"> </w:t>
+      </w:r>
+      <w:r>
+        <w:rPr>
+          <w:rFonts w:eastAsia="Calibri"/>
+          <w:highlight w:val="yellow"/>
+          <w:lang w:val="en-AU"/>
+        </w:rPr>
+        <w:t>(REF)</w:t>
+      </w:r>
+      <w:r>
+        <w:rPr>
+          <w:rFonts w:eastAsia="Calibri"/>
+          <w:lang w:val="en-AU"/>
+        </w:rPr>
+        <w:t xml:space="preserve">. During discrimination learning, animals are confronted with at least two choices of which one is rewarded (e.g. provides food or shelter) and the other is not. This might be indicated by different stimuli such as colour, brightness, pattern or light flicker frequency. </w:t>
       </w:r>
     </w:p>
     <w:p>
@@ -2870,7 +3135,7 @@
           <w:rFonts w:eastAsia="Calibri"/>
           <w:lang w:val="en-AU"/>
         </w:rPr>
-        <w:t xml:space="preserve">For example, Florida red-bellied </w:t>
+        <w:t xml:space="preserve">Florida red-bellied </w:t>
       </w:r>
       <w:proofErr w:type="spellStart"/>
       <w:r>
@@ -2987,7 +3252,14 @@
         <w:rPr>
           <w:lang w:val="en-AU"/>
         </w:rPr>
-        <w:t>) successfully learnt and transferred a rule (lighter or darker) to novel stimuli of different colours (blue and green) to gain a reward (</w:t>
+        <w:t xml:space="preserve">) successfully learnt and transferred a rule (lighter or darker) to novel stimuli of different colours (blue and </w:t>
+      </w:r>
+      <w:r>
+        <w:rPr>
+          <w:lang w:val="en-AU"/>
+        </w:rPr>
+        <w:lastRenderedPageBreak/>
+        <w:t>green) to gain a reward (</w:t>
       </w:r>
       <w:proofErr w:type="spellStart"/>
       <w:r>
@@ -3001,7 +3273,19 @@
         <w:rPr>
           <w:lang w:val="en-AU"/>
         </w:rPr>
-        <w:t xml:space="preserve"> et al., 2013), similarly, rough-necked monitors (</w:t>
+        <w:t xml:space="preserve"> et al., 2013),</w:t>
+      </w:r>
+      <w:r>
+        <w:rPr>
+          <w:lang w:val="en-AU"/>
+        </w:rPr>
+        <w:t xml:space="preserve"> and</w:t>
+      </w:r>
+      <w:r>
+        <w:rPr>
+          <w:lang w:val="en-AU"/>
+        </w:rPr>
+        <w:t xml:space="preserve"> similarly, rough-necked monitors (</w:t>
       </w:r>
       <w:proofErr w:type="spellStart"/>
       <w:r>
@@ -3091,7 +3375,113 @@
         <w:rPr>
           <w:lang w:val="en-AU"/>
         </w:rPr>
-        <w:t>, 2007; 2011). To test discrimination learning and negative patterning painted turtles (</w:t>
+        <w:t xml:space="preserve">, 2007; 2011). </w:t>
+      </w:r>
+    </w:p>
+    <w:p>
+      <w:pPr>
+        <w:rPr>
+          <w:lang w:val="en-AU"/>
+        </w:rPr>
+      </w:pPr>
+      <w:r>
+        <w:rPr>
+          <w:lang w:val="en-AU"/>
+        </w:rPr>
+        <w:t xml:space="preserve">Reptiles can also be trained to use light stimuli to gain a reward. </w:t>
+      </w:r>
+      <w:r>
+        <w:rPr>
+          <w:lang w:val="en-AU"/>
+        </w:rPr>
+        <w:t xml:space="preserve">Coloured light bulbs were used to study the discriminative ability of </w:t>
+      </w:r>
+      <w:r>
+        <w:rPr>
+          <w:rFonts w:eastAsia="Calibri"/>
+          <w:lang w:val="en-AU"/>
+        </w:rPr>
+        <w:t>wild crested anoles (</w:t>
+      </w:r>
+      <w:r>
+        <w:rPr>
+          <w:rFonts w:eastAsia="Calibri"/>
+          <w:i/>
+          <w:lang w:val="en-AU"/>
+        </w:rPr>
+        <w:t xml:space="preserve">Anolis </w:t>
+      </w:r>
+      <w:proofErr w:type="spellStart"/>
+      <w:r>
+        <w:rPr>
+          <w:rFonts w:eastAsia="Calibri"/>
+          <w:i/>
+          <w:lang w:val="en-AU"/>
+        </w:rPr>
+        <w:t>cristatellus</w:t>
+      </w:r>
+      <w:proofErr w:type="spellEnd"/>
+      <w:r>
+        <w:rPr>
+          <w:rFonts w:eastAsia="Calibri"/>
+          <w:lang w:val="en-AU"/>
+        </w:rPr>
+        <w:t>). First, lizards were trained to receive food whenever a yellow bulb was raised</w:t>
+      </w:r>
+      <w:r>
+        <w:rPr>
+          <w:rFonts w:eastAsia="Calibri"/>
+          <w:lang w:val="en-AU"/>
+        </w:rPr>
+        <w:t>, later, they</w:t>
+      </w:r>
+      <w:r>
+        <w:rPr>
+          <w:rFonts w:eastAsia="Calibri"/>
+          <w:lang w:val="en-AU"/>
+        </w:rPr>
+        <w:t xml:space="preserve"> preferred the trained colour during a simultaneous two-choice test (</w:t>
+      </w:r>
+      <w:proofErr w:type="spellStart"/>
+      <w:r>
+        <w:rPr>
+          <w:rFonts w:eastAsia="Calibri"/>
+          <w:lang w:val="en-AU"/>
+        </w:rPr>
+        <w:t>Shafir</w:t>
+      </w:r>
+      <w:proofErr w:type="spellEnd"/>
+      <w:r>
+        <w:rPr>
+          <w:rFonts w:eastAsia="Calibri"/>
+          <w:lang w:val="en-AU"/>
+        </w:rPr>
+        <w:t>, 1995).</w:t>
+      </w:r>
+      <w:r>
+        <w:rPr>
+          <w:rFonts w:eastAsia="Calibri"/>
+          <w:lang w:val="en-AU"/>
+        </w:rPr>
+        <w:t xml:space="preserve"> </w:t>
+      </w:r>
+      <w:r>
+        <w:rPr>
+          <w:lang w:val="en-AU"/>
+        </w:rPr>
+        <w:t>To test discrimination learning and negative patterning</w:t>
+      </w:r>
+      <w:r>
+        <w:rPr>
+          <w:lang w:val="en-AU"/>
+        </w:rPr>
+        <w:t>,</w:t>
+      </w:r>
+      <w:r>
+        <w:rPr>
+          <w:lang w:val="en-AU"/>
+        </w:rPr>
+        <w:t xml:space="preserve"> painted turtles (</w:t>
       </w:r>
       <w:proofErr w:type="spellStart"/>
       <w:r>
@@ -3122,7 +3512,31 @@
         <w:rPr>
           <w:lang w:val="en-AU"/>
         </w:rPr>
-        <w:t xml:space="preserve">) were trained to press response keys illustrating different visual stimuli to receive a reward. Nitric oxide and Acetylcholine played an important role during negative patterning but were not involved in learning a discrimination (Powers et al., 2009; </w:t>
+        <w:t xml:space="preserve">) </w:t>
+      </w:r>
+      <w:r>
+        <w:rPr>
+          <w:lang w:val="en-AU"/>
+        </w:rPr>
+        <w:t>learnt to press</w:t>
+      </w:r>
+      <w:r>
+        <w:rPr>
+          <w:lang w:val="en-AU"/>
+        </w:rPr>
+        <w:t xml:space="preserve"> response keys </w:t>
+      </w:r>
+      <w:r>
+        <w:rPr>
+          <w:lang w:val="en-AU"/>
+        </w:rPr>
+        <w:t>illuminated with</w:t>
+      </w:r>
+      <w:r>
+        <w:rPr>
+          <w:lang w:val="en-AU"/>
+        </w:rPr>
+        <w:t xml:space="preserve"> different visual stimuli to receive a reward. Nitric oxide and Acetylcholine played an important role during negative patterning but were not involved in learning a discrimination (Powers et al., 2009; </w:t>
       </w:r>
       <w:proofErr w:type="spellStart"/>
       <w:r>
@@ -3136,61 +3550,31 @@
         <w:rPr>
           <w:lang w:val="en-AU"/>
         </w:rPr>
-        <w:t xml:space="preserve">, &amp; Powers, 2005). Coloured light bulbs were used to study the discriminative ability of </w:t>
-      </w:r>
-      <w:r>
-        <w:rPr>
-          <w:rFonts w:eastAsia="Calibri"/>
-          <w:lang w:val="en-AU"/>
-        </w:rPr>
-        <w:t>wild crested anoles (</w:t>
-      </w:r>
-      <w:r>
-        <w:rPr>
-          <w:rFonts w:eastAsia="Calibri"/>
-          <w:i/>
-          <w:lang w:val="en-AU"/>
-        </w:rPr>
-        <w:t xml:space="preserve">Anolis </w:t>
-      </w:r>
-      <w:proofErr w:type="spellStart"/>
-      <w:r>
-        <w:rPr>
-          <w:rFonts w:eastAsia="Calibri"/>
-          <w:i/>
-          <w:lang w:val="en-AU"/>
-        </w:rPr>
-        <w:t>cristatellus</w:t>
-      </w:r>
-      <w:proofErr w:type="spellEnd"/>
-      <w:r>
-        <w:rPr>
-          <w:rFonts w:eastAsia="Calibri"/>
-          <w:lang w:val="en-AU"/>
-        </w:rPr>
-        <w:t>). First, lizards were trained to receive food whenever a yellow bulb was raised and then preferred the trained colour during a simultaneous two-choice test (</w:t>
-      </w:r>
-      <w:proofErr w:type="spellStart"/>
-      <w:r>
-        <w:rPr>
-          <w:rFonts w:eastAsia="Calibri"/>
-          <w:lang w:val="en-AU"/>
-        </w:rPr>
-        <w:t>Shafir</w:t>
-      </w:r>
-      <w:proofErr w:type="spellEnd"/>
-      <w:r>
-        <w:rPr>
-          <w:rFonts w:eastAsia="Calibri"/>
-          <w:lang w:val="en-AU"/>
-        </w:rPr>
-        <w:t>, 1995).</w:t>
-      </w:r>
-      <w:r>
-        <w:rPr>
-          <w:lang w:val="en-AU"/>
-        </w:rPr>
-        <w:t xml:space="preserve"> Tuataras, were able to discriminate between a trained frequency and different flicker frequencies in a simultaneous two-choice test using food rewards (</w:t>
+        <w:t xml:space="preserve">, &amp; Powers, 2005). </w:t>
+      </w:r>
+      <w:r>
+        <w:rPr>
+          <w:lang w:val="en-AU"/>
+        </w:rPr>
+        <w:t>Moreover, t</w:t>
+      </w:r>
+      <w:r>
+        <w:rPr>
+          <w:lang w:val="en-AU"/>
+        </w:rPr>
+        <w:t xml:space="preserve">uataras were able to discriminate between a trained </w:t>
+      </w:r>
+      <w:r>
+        <w:rPr>
+          <w:lang w:val="en-AU"/>
+        </w:rPr>
+        <w:t xml:space="preserve">flicker </w:t>
+      </w:r>
+      <w:r>
+        <w:rPr>
+          <w:lang w:val="en-AU"/>
+        </w:rPr>
+        <w:t>frequency and different flicker frequencies in a simultaneous two-choice test using food rewards (</w:t>
       </w:r>
       <w:r>
         <w:rPr>
@@ -3204,6 +3588,161 @@
           <w:lang w:val="en-AU"/>
         </w:rPr>
         <w:t>).</w:t>
+      </w:r>
+    </w:p>
+    <w:p>
+      <w:pPr>
+        <w:rPr>
+          <w:lang w:val="en-AU"/>
+        </w:rPr>
+      </w:pPr>
+      <w:r>
+        <w:rPr>
+          <w:lang w:val="en-AU"/>
+        </w:rPr>
+        <w:t>Furthermore,</w:t>
+      </w:r>
+      <w:r>
+        <w:rPr>
+          <w:lang w:val="en-AU"/>
+        </w:rPr>
+        <w:t xml:space="preserve"> simple mazes with two arms have proven useful in two choice discrimination tasks. B</w:t>
+      </w:r>
+      <w:r>
+        <w:rPr>
+          <w:lang w:val="en-AU"/>
+        </w:rPr>
+        <w:t xml:space="preserve">oth </w:t>
+      </w:r>
+      <w:proofErr w:type="spellStart"/>
+      <w:r>
+        <w:rPr>
+          <w:i/>
+          <w:lang w:val="en-AU"/>
+        </w:rPr>
+        <w:t>Lampropholis</w:t>
+      </w:r>
+      <w:proofErr w:type="spellEnd"/>
+      <w:r>
+        <w:rPr>
+          <w:i/>
+          <w:lang w:val="en-AU"/>
+        </w:rPr>
+        <w:t xml:space="preserve"> delicate</w:t>
+      </w:r>
+      <w:r>
+        <w:rPr>
+          <w:lang w:val="en-AU"/>
+        </w:rPr>
+        <w:t xml:space="preserve">, an invasive species, and L. </w:t>
+      </w:r>
+      <w:proofErr w:type="spellStart"/>
+      <w:r>
+        <w:rPr>
+          <w:i/>
+          <w:lang w:val="en-AU"/>
+        </w:rPr>
+        <w:t>guachenoti</w:t>
+      </w:r>
+      <w:proofErr w:type="spellEnd"/>
+      <w:r>
+        <w:rPr>
+          <w:lang w:val="en-AU"/>
+        </w:rPr>
+        <w:t xml:space="preserve">, non-invasive, tested in a Y-maze setup (one arm painted solid orange or blue, the other in orange or blue stripes) failed to learn which of the two arms provided a reward; </w:t>
+      </w:r>
+      <w:r>
+        <w:rPr>
+          <w:i/>
+          <w:lang w:val="en-AU"/>
+        </w:rPr>
+        <w:t xml:space="preserve">L. </w:t>
+      </w:r>
+      <w:proofErr w:type="spellStart"/>
+      <w:r>
+        <w:rPr>
+          <w:i/>
+          <w:lang w:val="en-AU"/>
+        </w:rPr>
+        <w:t>guichenoti</w:t>
+      </w:r>
+      <w:proofErr w:type="spellEnd"/>
+      <w:r>
+        <w:rPr>
+          <w:lang w:val="en-AU"/>
+        </w:rPr>
+        <w:t xml:space="preserve"> reached the end of a maze arm faster (</w:t>
+      </w:r>
+      <w:proofErr w:type="spellStart"/>
+      <w:r>
+        <w:rPr>
+          <w:lang w:val="en-AU"/>
+        </w:rPr>
+        <w:t>Bezzina</w:t>
+      </w:r>
+      <w:proofErr w:type="spellEnd"/>
+      <w:r>
+        <w:rPr>
+          <w:lang w:val="en-AU"/>
+        </w:rPr>
+        <w:t xml:space="preserve">, </w:t>
+      </w:r>
+      <w:proofErr w:type="spellStart"/>
+      <w:r>
+        <w:rPr>
+          <w:lang w:val="en-AU"/>
+        </w:rPr>
+        <w:t>Amiel</w:t>
+      </w:r>
+      <w:proofErr w:type="spellEnd"/>
+      <w:r>
+        <w:rPr>
+          <w:lang w:val="en-AU"/>
+        </w:rPr>
+        <w:t>, &amp; Shine, 2014).</w:t>
+      </w:r>
+    </w:p>
+    <w:p>
+      <w:pPr>
+        <w:rPr>
+          <w:lang w:val="en-AU"/>
+        </w:rPr>
+      </w:pPr>
+      <w:r>
+        <w:rPr>
+          <w:lang w:val="en-AU"/>
+        </w:rPr>
+        <w:t xml:space="preserve">Using these simple </w:t>
+      </w:r>
+      <w:r>
+        <w:rPr>
+          <w:lang w:val="en-AU"/>
+        </w:rPr>
+        <w:t>cues</w:t>
+      </w:r>
+      <w:r>
+        <w:rPr>
+          <w:lang w:val="en-AU"/>
+        </w:rPr>
+        <w:t>, reptiles can be trained to discriminate visual stimuli using different methods. With some exceptions, most discrimination experiments applied in reptile learning only test one or two sequential discriminations. The example above</w:t>
+      </w:r>
+      <w:r>
+        <w:rPr>
+          <w:lang w:val="en-AU"/>
+        </w:rPr>
+        <w:t>,</w:t>
+      </w:r>
+      <w:r>
+        <w:rPr>
+          <w:lang w:val="en-AU"/>
+        </w:rPr>
+        <w:t xml:space="preserve"> however, also include some more sophisticated </w:t>
+      </w:r>
+      <w:r>
+        <w:rPr>
+          <w:lang w:val="en-AU"/>
+        </w:rPr>
+        <w:t>test investigating negative patterning and rule transfer showing that reptiles possess sophisticated abilities previously unattributed to this group of animals. The upcoming sections will give further evidence to strengthen this view.</w:t>
       </w:r>
     </w:p>
     <w:p>
@@ -3224,7 +3763,6 @@
         <w:rPr>
           <w:lang w:val="en-AU"/>
         </w:rPr>
-        <w:lastRenderedPageBreak/>
         <w:t>Quality and quantity discrimination</w:t>
       </w:r>
     </w:p>
@@ -3241,14 +3779,50 @@
           <w:rFonts w:eastAsia="Calibri"/>
           <w:lang w:val="en-AU"/>
         </w:rPr>
-        <w:t xml:space="preserve">To understand if and how animals count can help better understand if our own numerical abilities are a unique result of our ability to use language or if there is a conserved neural basis present in all vertebrates. </w:t>
-      </w:r>
-      <w:r>
-        <w:rPr>
-          <w:rFonts w:eastAsia="Calibri"/>
-          <w:lang w:val="en-AU"/>
-        </w:rPr>
-        <w:t xml:space="preserve">Many species have been shown to be able to discriminate between different reward quantities and qualities (e.g. </w:t>
+        <w:t xml:space="preserve">To understand if and how animals count can help better understand if our own </w:t>
+      </w:r>
+      <w:r>
+        <w:rPr>
+          <w:rFonts w:eastAsia="Calibri"/>
+          <w:lang w:val="en-AU"/>
+        </w:rPr>
+        <w:t>mathematical</w:t>
+      </w:r>
+      <w:r>
+        <w:rPr>
+          <w:rFonts w:eastAsia="Calibri"/>
+          <w:lang w:val="en-AU"/>
+        </w:rPr>
+        <w:t xml:space="preserve"> </w:t>
+      </w:r>
+      <w:r>
+        <w:rPr>
+          <w:rFonts w:eastAsia="Calibri"/>
+          <w:lang w:val="en-AU"/>
+        </w:rPr>
+        <w:lastRenderedPageBreak/>
+        <w:t xml:space="preserve">abilities are a unique result of our ability to use language or if there is a conserved neural basis present in all vertebrates. </w:t>
+      </w:r>
+      <w:r>
+        <w:rPr>
+          <w:rFonts w:eastAsia="Calibri"/>
+          <w:lang w:val="en-AU"/>
+        </w:rPr>
+        <w:t xml:space="preserve">Many species </w:t>
+      </w:r>
+      <w:r>
+        <w:rPr>
+          <w:rFonts w:eastAsia="Calibri"/>
+          <w:lang w:val="en-AU"/>
+        </w:rPr>
+        <w:t>were</w:t>
+      </w:r>
+      <w:r>
+        <w:rPr>
+          <w:rFonts w:eastAsia="Calibri"/>
+          <w:lang w:val="en-AU"/>
+        </w:rPr>
+        <w:t xml:space="preserve"> able to discriminate between different reward quantities and qualities (e.g. </w:t>
       </w:r>
       <w:proofErr w:type="spellStart"/>
       <w:r>
@@ -3475,535 +4049,605 @@
         <w:rPr>
           <w:lang w:val="en-AU"/>
         </w:rPr>
+        <w:t>)</w:t>
+      </w:r>
+      <w:r>
+        <w:rPr>
+          <w:lang w:val="en-AU"/>
+        </w:rPr>
+        <w:t xml:space="preserve">; animals receiving large quantities during training too longer to extinguish responding than animals </w:t>
+      </w:r>
+      <w:r>
+        <w:rPr>
+          <w:lang w:val="en-AU"/>
+        </w:rPr>
+        <w:t xml:space="preserve">previously </w:t>
+      </w:r>
+      <w:r>
+        <w:rPr>
+          <w:lang w:val="en-AU"/>
+        </w:rPr>
+        <w:t>receiving less reward</w:t>
+      </w:r>
+      <w:r>
+        <w:rPr>
+          <w:lang w:val="en-AU"/>
+        </w:rPr>
+        <w:t>.</w:t>
+      </w:r>
+      <w:r>
+        <w:rPr>
+          <w:rFonts w:eastAsia="Calibri"/>
+          <w:lang w:val="en-AU"/>
+        </w:rPr>
+        <w:t xml:space="preserve"> </w:t>
+      </w:r>
+      <w:r>
+        <w:rPr>
+          <w:rFonts w:eastAsia="Calibri"/>
+          <w:lang w:val="en-AU"/>
+        </w:rPr>
+        <w:t>In lizards,</w:t>
+      </w:r>
+      <w:r>
+        <w:rPr>
+          <w:rFonts w:eastAsia="Calibri"/>
+          <w:lang w:val="en-AU"/>
+        </w:rPr>
+        <w:t xml:space="preserve"> ruin lizards</w:t>
+      </w:r>
+      <w:r>
+        <w:rPr>
+          <w:rFonts w:cs="Arial"/>
+          <w:szCs w:val="22"/>
+          <w:lang w:val="en-AU"/>
+        </w:rPr>
+        <w:t xml:space="preserve"> (</w:t>
+      </w:r>
+      <w:proofErr w:type="spellStart"/>
+      <w:r>
+        <w:rPr>
+          <w:rFonts w:cs="Arial"/>
+          <w:i/>
+          <w:szCs w:val="22"/>
+          <w:lang w:val="en-AU"/>
+        </w:rPr>
+        <w:t>Podarcis</w:t>
+      </w:r>
+      <w:proofErr w:type="spellEnd"/>
+      <w:r>
+        <w:rPr>
+          <w:rFonts w:cs="Arial"/>
+          <w:i/>
+          <w:szCs w:val="22"/>
+          <w:lang w:val="en-AU"/>
+        </w:rPr>
+        <w:t xml:space="preserve"> </w:t>
+      </w:r>
+      <w:proofErr w:type="spellStart"/>
+      <w:r>
+        <w:rPr>
+          <w:rFonts w:cs="Arial"/>
+          <w:i/>
+          <w:szCs w:val="22"/>
+          <w:lang w:val="en-AU"/>
+        </w:rPr>
+        <w:t>sicula</w:t>
+      </w:r>
+      <w:proofErr w:type="spellEnd"/>
+      <w:r>
+        <w:rPr>
+          <w:rFonts w:cs="Arial"/>
+          <w:szCs w:val="22"/>
+          <w:lang w:val="en-AU"/>
+        </w:rPr>
+        <w:t>)</w:t>
+      </w:r>
+      <w:r>
+        <w:rPr>
+          <w:rFonts w:cs="Arial"/>
+          <w:szCs w:val="22"/>
+          <w:lang w:val="en-AU"/>
+        </w:rPr>
+        <w:t xml:space="preserve"> were tested on a trained </w:t>
+      </w:r>
+      <w:r>
+        <w:rPr>
+          <w:rFonts w:cs="Arial"/>
+          <w:szCs w:val="22"/>
+          <w:lang w:val="en-AU"/>
+        </w:rPr>
+        <w:t>numerosity</w:t>
+      </w:r>
+      <w:r>
+        <w:rPr>
+          <w:rFonts w:cs="Arial"/>
+          <w:szCs w:val="22"/>
+          <w:lang w:val="en-AU"/>
+        </w:rPr>
+        <w:t xml:space="preserve"> and size discrimination</w:t>
+      </w:r>
+      <w:r>
+        <w:rPr>
+          <w:rFonts w:cs="Arial"/>
+          <w:szCs w:val="22"/>
+          <w:lang w:val="en-AU"/>
+        </w:rPr>
+        <w:t xml:space="preserve">. Numerosity was tested using artificial stimuli depicting </w:t>
+      </w:r>
+      <w:r>
+        <w:rPr>
+          <w:rFonts w:cs="Arial"/>
+          <w:szCs w:val="22"/>
+          <w:lang w:val="en-AU"/>
+        </w:rPr>
+        <w:t>1</w:t>
+      </w:r>
+      <w:r>
+        <w:rPr>
+          <w:rFonts w:cs="Arial"/>
+          <w:szCs w:val="22"/>
+          <w:lang w:val="en-AU"/>
+        </w:rPr>
+        <w:t xml:space="preserve"> </w:t>
+      </w:r>
+      <w:r>
+        <w:rPr>
+          <w:rFonts w:cs="Arial"/>
+          <w:szCs w:val="22"/>
+          <w:lang w:val="en-AU"/>
+        </w:rPr>
+        <w:t>v</w:t>
+      </w:r>
+      <w:r>
+        <w:rPr>
+          <w:rFonts w:cs="Arial"/>
+          <w:szCs w:val="22"/>
+          <w:lang w:val="en-AU"/>
+        </w:rPr>
+        <w:t>ersu</w:t>
+      </w:r>
+      <w:r>
+        <w:rPr>
+          <w:rFonts w:cs="Arial"/>
+          <w:szCs w:val="22"/>
+          <w:lang w:val="en-AU"/>
+        </w:rPr>
+        <w:t>s</w:t>
+      </w:r>
+      <w:r>
+        <w:rPr>
+          <w:rFonts w:cs="Arial"/>
+          <w:szCs w:val="22"/>
+          <w:lang w:val="en-AU"/>
+        </w:rPr>
+        <w:t xml:space="preserve"> </w:t>
+      </w:r>
+      <w:r>
+        <w:rPr>
+          <w:rFonts w:cs="Arial"/>
+          <w:szCs w:val="22"/>
+          <w:lang w:val="en-AU"/>
+        </w:rPr>
+        <w:t>4</w:t>
+      </w:r>
+      <w:r>
+        <w:rPr>
+          <w:rFonts w:cs="Arial"/>
+          <w:szCs w:val="22"/>
+          <w:lang w:val="en-AU"/>
+        </w:rPr>
+        <w:t xml:space="preserve">, </w:t>
+      </w:r>
+      <w:r>
+        <w:rPr>
+          <w:rFonts w:cs="Arial"/>
+          <w:szCs w:val="22"/>
+          <w:lang w:val="en-AU"/>
+        </w:rPr>
+        <w:t>2</w:t>
+      </w:r>
+      <w:r>
+        <w:rPr>
+          <w:rFonts w:cs="Arial"/>
+          <w:szCs w:val="22"/>
+          <w:lang w:val="en-AU"/>
+        </w:rPr>
+        <w:t xml:space="preserve"> versus </w:t>
+      </w:r>
+      <w:r>
+        <w:rPr>
+          <w:rFonts w:cs="Arial"/>
+          <w:szCs w:val="22"/>
+          <w:lang w:val="en-AU"/>
+        </w:rPr>
+        <w:t>4 and then 2</w:t>
+      </w:r>
+      <w:r>
+        <w:rPr>
+          <w:rFonts w:cs="Arial"/>
+          <w:szCs w:val="22"/>
+          <w:lang w:val="en-AU"/>
+        </w:rPr>
+        <w:t xml:space="preserve"> versus </w:t>
+      </w:r>
+      <w:r>
+        <w:rPr>
+          <w:rFonts w:cs="Arial"/>
+          <w:szCs w:val="22"/>
+          <w:lang w:val="en-AU"/>
+        </w:rPr>
+        <w:t>3</w:t>
+      </w:r>
+      <w:r>
+        <w:rPr>
+          <w:rFonts w:cs="Arial"/>
+          <w:szCs w:val="22"/>
+          <w:lang w:val="en-AU"/>
+        </w:rPr>
+        <w:t xml:space="preserve"> yellow disks. Size discrimination was tested with similar stimuli</w:t>
+      </w:r>
+      <w:r>
+        <w:rPr>
+          <w:rFonts w:cs="Arial"/>
+          <w:szCs w:val="22"/>
+          <w:lang w:val="en-AU"/>
+        </w:rPr>
+        <w:t>;</w:t>
+      </w:r>
+      <w:r>
+        <w:rPr>
+          <w:rFonts w:cs="Arial"/>
+          <w:szCs w:val="22"/>
+          <w:lang w:val="en-AU"/>
+        </w:rPr>
+        <w:t xml:space="preserve"> yellow disks </w:t>
+      </w:r>
+      <w:r>
+        <w:rPr>
+          <w:rFonts w:cs="Arial"/>
+          <w:szCs w:val="22"/>
+          <w:lang w:val="en-AU"/>
+        </w:rPr>
+        <w:t xml:space="preserve">differing in </w:t>
+      </w:r>
+      <w:r>
+        <w:rPr>
+          <w:rFonts w:cs="Arial"/>
+          <w:szCs w:val="22"/>
+          <w:lang w:val="en-AU"/>
+        </w:rPr>
+        <w:t xml:space="preserve">sizes. </w:t>
+      </w:r>
+      <w:r>
+        <w:rPr>
+          <w:rFonts w:cs="Arial"/>
+          <w:szCs w:val="22"/>
+          <w:lang w:val="en-AU"/>
+        </w:rPr>
+        <w:t xml:space="preserve">Lizards were able to discriminate between </w:t>
+      </w:r>
+      <w:r>
+        <w:rPr>
+          <w:rFonts w:cs="Arial"/>
+          <w:szCs w:val="22"/>
+          <w:lang w:val="en-AU"/>
+        </w:rPr>
+        <w:t>1</w:t>
+      </w:r>
+      <w:r>
+        <w:rPr>
+          <w:rFonts w:cs="Arial"/>
+          <w:szCs w:val="22"/>
+          <w:lang w:val="en-AU"/>
+        </w:rPr>
+        <w:t xml:space="preserve"> versus </w:t>
+      </w:r>
+      <w:r>
+        <w:rPr>
+          <w:rFonts w:cs="Arial"/>
+          <w:szCs w:val="22"/>
+          <w:lang w:val="en-AU"/>
+        </w:rPr>
+        <w:t xml:space="preserve">4 </w:t>
+      </w:r>
+      <w:r>
+        <w:rPr>
+          <w:rFonts w:cs="Arial"/>
+          <w:szCs w:val="22"/>
+          <w:lang w:val="en-AU"/>
+        </w:rPr>
+        <w:t>and</w:t>
+      </w:r>
+      <w:r>
+        <w:rPr>
+          <w:rFonts w:cs="Arial"/>
+          <w:szCs w:val="22"/>
+          <w:lang w:val="en-AU"/>
+        </w:rPr>
+        <w:t xml:space="preserve"> 2</w:t>
+      </w:r>
+      <w:r>
+        <w:rPr>
+          <w:rFonts w:cs="Arial"/>
+          <w:szCs w:val="22"/>
+          <w:lang w:val="en-AU"/>
+        </w:rPr>
+        <w:t xml:space="preserve"> versus </w:t>
+      </w:r>
+      <w:r>
+        <w:rPr>
+          <w:rFonts w:cs="Arial"/>
+          <w:szCs w:val="22"/>
+          <w:lang w:val="en-AU"/>
+        </w:rPr>
+        <w:t xml:space="preserve">4 </w:t>
+      </w:r>
+      <w:r>
+        <w:rPr>
+          <w:rFonts w:cs="Arial"/>
+          <w:szCs w:val="22"/>
+          <w:lang w:val="en-AU"/>
+        </w:rPr>
+        <w:t xml:space="preserve">but not between </w:t>
+      </w:r>
+      <w:r>
+        <w:rPr>
+          <w:rFonts w:cs="Arial"/>
+          <w:szCs w:val="22"/>
+          <w:lang w:val="en-AU"/>
+        </w:rPr>
+        <w:t>2</w:t>
+      </w:r>
+      <w:r>
+        <w:rPr>
+          <w:rFonts w:cs="Arial"/>
+          <w:szCs w:val="22"/>
+          <w:lang w:val="en-AU"/>
+        </w:rPr>
+        <w:t xml:space="preserve"> versus </w:t>
+      </w:r>
+      <w:r>
+        <w:rPr>
+          <w:rFonts w:cs="Arial"/>
+          <w:szCs w:val="22"/>
+          <w:lang w:val="en-AU"/>
+        </w:rPr>
+        <w:t>3. None of the lizards</w:t>
+      </w:r>
+      <w:r>
+        <w:rPr>
+          <w:rFonts w:cs="Arial"/>
+          <w:szCs w:val="22"/>
+          <w:lang w:val="en-AU"/>
+        </w:rPr>
+        <w:t>, however,</w:t>
+      </w:r>
+      <w:r>
+        <w:rPr>
+          <w:rFonts w:cs="Arial"/>
+          <w:szCs w:val="22"/>
+          <w:lang w:val="en-AU"/>
+        </w:rPr>
+        <w:t xml:space="preserve"> were able to discriminate between </w:t>
+      </w:r>
+      <w:r>
+        <w:rPr>
+          <w:rFonts w:cs="Arial"/>
+          <w:szCs w:val="22"/>
+          <w:lang w:val="en-AU"/>
+        </w:rPr>
+        <w:t>two</w:t>
+      </w:r>
+      <w:r>
+        <w:rPr>
+          <w:rFonts w:cs="Arial"/>
+          <w:szCs w:val="22"/>
+          <w:lang w:val="en-AU"/>
+        </w:rPr>
+        <w:t xml:space="preserve"> different sizes of stimuli (ration 0.25</w:t>
+      </w:r>
+      <w:r>
+        <w:rPr>
+          <w:rFonts w:cs="Arial"/>
+          <w:szCs w:val="22"/>
+          <w:lang w:val="en-AU"/>
+        </w:rPr>
+        <w:t xml:space="preserve">; </w:t>
+      </w:r>
+      <w:proofErr w:type="spellStart"/>
+      <w:r>
+        <w:rPr>
+          <w:rFonts w:cs="Arial"/>
+          <w:szCs w:val="22"/>
+          <w:lang w:val="en-AU"/>
+        </w:rPr>
+        <w:t>Petrazzini</w:t>
+      </w:r>
+      <w:proofErr w:type="spellEnd"/>
+      <w:r>
+        <w:rPr>
+          <w:rFonts w:cs="Arial"/>
+          <w:szCs w:val="22"/>
+          <w:lang w:val="en-AU"/>
+        </w:rPr>
+        <w:t xml:space="preserve">, Bertolucci, &amp; </w:t>
+      </w:r>
+      <w:proofErr w:type="spellStart"/>
+      <w:r>
+        <w:rPr>
+          <w:rFonts w:cs="Arial"/>
+          <w:szCs w:val="22"/>
+          <w:lang w:val="en-AU"/>
+        </w:rPr>
+        <w:t>Foa</w:t>
+      </w:r>
+      <w:proofErr w:type="spellEnd"/>
+      <w:r>
+        <w:rPr>
+          <w:rFonts w:cs="Arial"/>
+          <w:szCs w:val="22"/>
+          <w:lang w:val="en-AU"/>
+        </w:rPr>
+        <w:t>, 2018).</w:t>
+      </w:r>
+      <w:r>
+        <w:rPr>
+          <w:rFonts w:cs="Arial"/>
+          <w:szCs w:val="22"/>
+          <w:lang w:val="en-AU"/>
+        </w:rPr>
+        <w:t xml:space="preserve"> Taken together, these studies demonstrate that reptiles have a sense of reward quality, size </w:t>
+      </w:r>
+      <w:r>
+        <w:rPr>
+          <w:rFonts w:cs="Arial"/>
+          <w:szCs w:val="22"/>
+          <w:lang w:val="en-AU"/>
+        </w:rPr>
+        <w:t>and</w:t>
+      </w:r>
+      <w:r>
+        <w:rPr>
+          <w:rFonts w:cs="Arial"/>
+          <w:szCs w:val="22"/>
+          <w:lang w:val="en-AU"/>
+        </w:rPr>
+        <w:t xml:space="preserve"> quantity. </w:t>
+      </w:r>
+      <w:r>
+        <w:rPr>
+          <w:rFonts w:cs="Arial"/>
+          <w:szCs w:val="22"/>
+          <w:lang w:val="en-AU"/>
+        </w:rPr>
+        <w:t>Artificial and naturalistic stimuli might be used to test for numerosity in animals, both, however, pose some benefits and limitations;</w:t>
+      </w:r>
+      <w:r>
+        <w:rPr>
+          <w:rFonts w:cs="Arial"/>
+          <w:szCs w:val="22"/>
+          <w:lang w:val="en-AU"/>
+        </w:rPr>
+        <w:t xml:space="preserve"> </w:t>
+      </w:r>
+      <w:r>
+        <w:rPr>
+          <w:rFonts w:cs="Arial"/>
+          <w:szCs w:val="22"/>
+          <w:lang w:val="en-AU"/>
+        </w:rPr>
+        <w:t>for further reading see</w:t>
+      </w:r>
+      <w:r>
+        <w:rPr>
+          <w:rFonts w:cs="Arial"/>
+          <w:szCs w:val="22"/>
+          <w:lang w:val="en-AU"/>
+        </w:rPr>
+        <w:t xml:space="preserve"> </w:t>
+      </w:r>
+      <w:proofErr w:type="spellStart"/>
+      <w:r>
+        <w:rPr>
+          <w:rFonts w:eastAsiaTheme="minorHAnsi"/>
+          <w:lang w:val="en-AU"/>
+        </w:rPr>
+        <w:t>Agrillo</w:t>
+      </w:r>
+      <w:proofErr w:type="spellEnd"/>
+      <w:r>
+        <w:rPr>
+          <w:rFonts w:eastAsiaTheme="minorHAnsi"/>
+          <w:lang w:val="en-AU"/>
+        </w:rPr>
+        <w:t xml:space="preserve"> &amp; </w:t>
+      </w:r>
+      <w:proofErr w:type="spellStart"/>
+      <w:r>
+        <w:rPr>
+          <w:rFonts w:eastAsiaTheme="minorHAnsi"/>
+          <w:lang w:val="en-AU"/>
+        </w:rPr>
+        <w:t>Bisazza</w:t>
+      </w:r>
+      <w:proofErr w:type="spellEnd"/>
+      <w:r>
+        <w:rPr>
+          <w:rFonts w:eastAsiaTheme="minorHAnsi"/>
+          <w:lang w:val="en-AU"/>
+        </w:rPr>
+        <w:t xml:space="preserve"> </w:t>
+      </w:r>
+      <w:r>
+        <w:rPr>
+          <w:rFonts w:eastAsiaTheme="minorHAnsi"/>
+          <w:lang w:val="en-AU"/>
+        </w:rPr>
+        <w:t>(</w:t>
+      </w:r>
+      <w:r>
+        <w:rPr>
+          <w:rFonts w:eastAsiaTheme="minorHAnsi"/>
+          <w:lang w:val="en-AU"/>
+        </w:rPr>
+        <w:t>2014</w:t>
+      </w:r>
+      <w:r>
+        <w:rPr>
+          <w:rFonts w:cs="Arial"/>
+          <w:szCs w:val="22"/>
+          <w:lang w:val="en-AU"/>
+        </w:rPr>
         <w:t>).</w:t>
       </w:r>
-    </w:p>
-    <w:p>
-      <w:pPr>
-        <w:ind w:firstLine="0"/>
-        <w:rPr>
-          <w:rFonts w:eastAsia="Calibri"/>
-          <w:lang w:val="en-AU"/>
-        </w:rPr>
-      </w:pPr>
-      <w:r>
-        <w:rPr>
-          <w:rFonts w:eastAsia="Calibri"/>
-          <w:lang w:val="en-AU"/>
-        </w:rPr>
-        <w:t>In lizards,</w:t>
-      </w:r>
-      <w:r>
-        <w:rPr>
-          <w:rFonts w:eastAsia="Calibri"/>
-          <w:lang w:val="en-AU"/>
-        </w:rPr>
-        <w:t xml:space="preserve"> ruin lizards</w:t>
-      </w:r>
-      <w:r>
-        <w:rPr>
-          <w:rFonts w:cs="Arial"/>
-          <w:szCs w:val="22"/>
-          <w:lang w:val="en-AU"/>
-        </w:rPr>
-        <w:t xml:space="preserve"> (</w:t>
-      </w:r>
-      <w:proofErr w:type="spellStart"/>
-      <w:r>
-        <w:rPr>
-          <w:rFonts w:cs="Arial"/>
-          <w:i/>
-          <w:szCs w:val="22"/>
-          <w:lang w:val="en-AU"/>
-        </w:rPr>
-        <w:t>Podarcis</w:t>
-      </w:r>
-      <w:proofErr w:type="spellEnd"/>
-      <w:r>
-        <w:rPr>
-          <w:rFonts w:cs="Arial"/>
-          <w:i/>
-          <w:szCs w:val="22"/>
-          <w:lang w:val="en-AU"/>
-        </w:rPr>
-        <w:t xml:space="preserve"> </w:t>
-      </w:r>
-      <w:proofErr w:type="spellStart"/>
-      <w:r>
-        <w:rPr>
-          <w:rFonts w:cs="Arial"/>
-          <w:i/>
-          <w:szCs w:val="22"/>
-          <w:lang w:val="en-AU"/>
-        </w:rPr>
-        <w:t>sicula</w:t>
-      </w:r>
-      <w:proofErr w:type="spellEnd"/>
-      <w:r>
-        <w:rPr>
-          <w:rFonts w:cs="Arial"/>
-          <w:szCs w:val="22"/>
-          <w:lang w:val="en-AU"/>
-        </w:rPr>
-        <w:t>)</w:t>
-      </w:r>
-      <w:r>
-        <w:rPr>
-          <w:rFonts w:cs="Arial"/>
-          <w:szCs w:val="22"/>
-          <w:lang w:val="en-AU"/>
-        </w:rPr>
-        <w:t xml:space="preserve"> were tested on a trained </w:t>
-      </w:r>
-      <w:r>
-        <w:rPr>
-          <w:rFonts w:cs="Arial"/>
-          <w:szCs w:val="22"/>
-          <w:lang w:val="en-AU"/>
-        </w:rPr>
-        <w:t>numerosity</w:t>
-      </w:r>
-      <w:r>
-        <w:rPr>
-          <w:rFonts w:cs="Arial"/>
-          <w:szCs w:val="22"/>
-          <w:lang w:val="en-AU"/>
-        </w:rPr>
-        <w:t xml:space="preserve"> and size discrimination</w:t>
-      </w:r>
-      <w:r>
-        <w:rPr>
-          <w:rFonts w:cs="Arial"/>
-          <w:szCs w:val="22"/>
-          <w:lang w:val="en-AU"/>
-        </w:rPr>
-        <w:t xml:space="preserve">. Numerosity was tested using artificial stimuli depicting </w:t>
-      </w:r>
-      <w:r>
-        <w:rPr>
-          <w:rFonts w:cs="Arial"/>
-          <w:szCs w:val="22"/>
-          <w:lang w:val="en-AU"/>
-        </w:rPr>
-        <w:t>1</w:t>
-      </w:r>
-      <w:r>
-        <w:rPr>
-          <w:rFonts w:cs="Arial"/>
-          <w:szCs w:val="22"/>
-          <w:lang w:val="en-AU"/>
-        </w:rPr>
-        <w:t xml:space="preserve"> </w:t>
-      </w:r>
-      <w:r>
-        <w:rPr>
-          <w:rFonts w:cs="Arial"/>
-          <w:szCs w:val="22"/>
-          <w:lang w:val="en-AU"/>
-        </w:rPr>
-        <w:t>v</w:t>
-      </w:r>
-      <w:r>
-        <w:rPr>
-          <w:rFonts w:cs="Arial"/>
-          <w:szCs w:val="22"/>
-          <w:lang w:val="en-AU"/>
-        </w:rPr>
-        <w:t>ersu</w:t>
-      </w:r>
-      <w:r>
-        <w:rPr>
-          <w:rFonts w:cs="Arial"/>
-          <w:szCs w:val="22"/>
-          <w:lang w:val="en-AU"/>
-        </w:rPr>
-        <w:t>s</w:t>
-      </w:r>
-      <w:r>
-        <w:rPr>
-          <w:rFonts w:cs="Arial"/>
-          <w:szCs w:val="22"/>
-          <w:lang w:val="en-AU"/>
-        </w:rPr>
-        <w:t xml:space="preserve"> </w:t>
-      </w:r>
-      <w:r>
-        <w:rPr>
-          <w:rFonts w:cs="Arial"/>
-          <w:szCs w:val="22"/>
-          <w:lang w:val="en-AU"/>
-        </w:rPr>
-        <w:t>4</w:t>
-      </w:r>
-      <w:r>
-        <w:rPr>
-          <w:rFonts w:cs="Arial"/>
-          <w:szCs w:val="22"/>
-          <w:lang w:val="en-AU"/>
-        </w:rPr>
-        <w:t xml:space="preserve">, </w:t>
-      </w:r>
-      <w:r>
-        <w:rPr>
-          <w:rFonts w:cs="Arial"/>
-          <w:szCs w:val="22"/>
-          <w:lang w:val="en-AU"/>
-        </w:rPr>
-        <w:t>2</w:t>
-      </w:r>
-      <w:r>
-        <w:rPr>
-          <w:rFonts w:cs="Arial"/>
-          <w:szCs w:val="22"/>
-          <w:lang w:val="en-AU"/>
-        </w:rPr>
-        <w:t xml:space="preserve"> versus </w:t>
-      </w:r>
-      <w:r>
-        <w:rPr>
-          <w:rFonts w:cs="Arial"/>
-          <w:szCs w:val="22"/>
-          <w:lang w:val="en-AU"/>
-        </w:rPr>
-        <w:t>4 and then 2</w:t>
-      </w:r>
-      <w:r>
-        <w:rPr>
-          <w:rFonts w:cs="Arial"/>
-          <w:szCs w:val="22"/>
-          <w:lang w:val="en-AU"/>
-        </w:rPr>
-        <w:t xml:space="preserve"> versus </w:t>
-      </w:r>
-      <w:r>
-        <w:rPr>
-          <w:rFonts w:cs="Arial"/>
-          <w:szCs w:val="22"/>
-          <w:lang w:val="en-AU"/>
-        </w:rPr>
-        <w:t>3</w:t>
-      </w:r>
-      <w:r>
-        <w:rPr>
-          <w:rFonts w:cs="Arial"/>
-          <w:szCs w:val="22"/>
-          <w:lang w:val="en-AU"/>
-        </w:rPr>
-        <w:t xml:space="preserve"> yellow disks. Size discrimination was tested with similar stimuli</w:t>
-      </w:r>
-      <w:r>
-        <w:rPr>
-          <w:rFonts w:cs="Arial"/>
-          <w:szCs w:val="22"/>
-          <w:lang w:val="en-AU"/>
-        </w:rPr>
-        <w:t>;</w:t>
-      </w:r>
-      <w:r>
-        <w:rPr>
-          <w:rFonts w:cs="Arial"/>
-          <w:szCs w:val="22"/>
-          <w:lang w:val="en-AU"/>
-        </w:rPr>
-        <w:t xml:space="preserve"> yellow disks </w:t>
-      </w:r>
-      <w:r>
-        <w:rPr>
-          <w:rFonts w:cs="Arial"/>
-          <w:szCs w:val="22"/>
-          <w:lang w:val="en-AU"/>
-        </w:rPr>
-        <w:t xml:space="preserve">differing in </w:t>
-      </w:r>
-      <w:r>
-        <w:rPr>
-          <w:rFonts w:cs="Arial"/>
-          <w:szCs w:val="22"/>
-          <w:lang w:val="en-AU"/>
-        </w:rPr>
-        <w:t xml:space="preserve">sizes. </w:t>
-      </w:r>
-      <w:r>
-        <w:rPr>
-          <w:rFonts w:cs="Arial"/>
-          <w:szCs w:val="22"/>
-          <w:lang w:val="en-AU"/>
-        </w:rPr>
-        <w:t xml:space="preserve">Lizards were able to discriminate between </w:t>
-      </w:r>
-      <w:r>
-        <w:rPr>
-          <w:rFonts w:cs="Arial"/>
-          <w:szCs w:val="22"/>
-          <w:lang w:val="en-AU"/>
-        </w:rPr>
-        <w:t>1</w:t>
-      </w:r>
-      <w:r>
-        <w:rPr>
-          <w:rFonts w:cs="Arial"/>
-          <w:szCs w:val="22"/>
-          <w:lang w:val="en-AU"/>
-        </w:rPr>
-        <w:t xml:space="preserve"> versus </w:t>
-      </w:r>
-      <w:r>
-        <w:rPr>
-          <w:rFonts w:cs="Arial"/>
-          <w:szCs w:val="22"/>
-          <w:lang w:val="en-AU"/>
-        </w:rPr>
-        <w:t xml:space="preserve">4 </w:t>
-      </w:r>
-      <w:r>
-        <w:rPr>
-          <w:rFonts w:cs="Arial"/>
-          <w:szCs w:val="22"/>
-          <w:lang w:val="en-AU"/>
-        </w:rPr>
-        <w:t>and</w:t>
-      </w:r>
-      <w:r>
-        <w:rPr>
-          <w:rFonts w:cs="Arial"/>
-          <w:szCs w:val="22"/>
-          <w:lang w:val="en-AU"/>
-        </w:rPr>
-        <w:t xml:space="preserve"> 2</w:t>
-      </w:r>
-      <w:r>
-        <w:rPr>
-          <w:rFonts w:cs="Arial"/>
-          <w:szCs w:val="22"/>
-          <w:lang w:val="en-AU"/>
-        </w:rPr>
-        <w:t xml:space="preserve"> versus </w:t>
-      </w:r>
-      <w:r>
-        <w:rPr>
-          <w:rFonts w:cs="Arial"/>
-          <w:szCs w:val="22"/>
-          <w:lang w:val="en-AU"/>
-        </w:rPr>
-        <w:t xml:space="preserve">4 </w:t>
-      </w:r>
-      <w:r>
-        <w:rPr>
-          <w:rFonts w:cs="Arial"/>
-          <w:szCs w:val="22"/>
-          <w:lang w:val="en-AU"/>
-        </w:rPr>
-        <w:t xml:space="preserve">but not between </w:t>
-      </w:r>
-      <w:r>
-        <w:rPr>
-          <w:rFonts w:cs="Arial"/>
-          <w:szCs w:val="22"/>
-          <w:lang w:val="en-AU"/>
-        </w:rPr>
-        <w:t>2</w:t>
-      </w:r>
-      <w:r>
-        <w:rPr>
-          <w:rFonts w:cs="Arial"/>
-          <w:szCs w:val="22"/>
-          <w:lang w:val="en-AU"/>
-        </w:rPr>
-        <w:t xml:space="preserve"> versus </w:t>
-      </w:r>
-      <w:r>
-        <w:rPr>
-          <w:rFonts w:cs="Arial"/>
-          <w:szCs w:val="22"/>
-          <w:lang w:val="en-AU"/>
-        </w:rPr>
-        <w:t>3. None of the lizards</w:t>
-      </w:r>
-      <w:r>
-        <w:rPr>
-          <w:rFonts w:cs="Arial"/>
-          <w:szCs w:val="22"/>
-          <w:lang w:val="en-AU"/>
-        </w:rPr>
-        <w:t>, however,</w:t>
-      </w:r>
-      <w:r>
-        <w:rPr>
-          <w:rFonts w:cs="Arial"/>
-          <w:szCs w:val="22"/>
-          <w:lang w:val="en-AU"/>
-        </w:rPr>
-        <w:t xml:space="preserve"> were able to discriminate between </w:t>
-      </w:r>
-      <w:r>
-        <w:rPr>
-          <w:rFonts w:cs="Arial"/>
-          <w:szCs w:val="22"/>
-          <w:lang w:val="en-AU"/>
-        </w:rPr>
-        <w:t>two</w:t>
-      </w:r>
-      <w:r>
-        <w:rPr>
-          <w:rFonts w:cs="Arial"/>
-          <w:szCs w:val="22"/>
-          <w:lang w:val="en-AU"/>
-        </w:rPr>
-        <w:t xml:space="preserve"> different sizes of stimuli (ration 0.25</w:t>
-      </w:r>
-      <w:r>
-        <w:rPr>
-          <w:rFonts w:cs="Arial"/>
-          <w:szCs w:val="22"/>
-          <w:lang w:val="en-AU"/>
-        </w:rPr>
-        <w:t xml:space="preserve">; </w:t>
-      </w:r>
-      <w:proofErr w:type="spellStart"/>
-      <w:r>
-        <w:rPr>
-          <w:rFonts w:cs="Arial"/>
-          <w:szCs w:val="22"/>
-          <w:lang w:val="en-AU"/>
-        </w:rPr>
-        <w:t>Petrazzini</w:t>
-      </w:r>
-      <w:proofErr w:type="spellEnd"/>
-      <w:r>
-        <w:rPr>
-          <w:rFonts w:cs="Arial"/>
-          <w:szCs w:val="22"/>
-          <w:lang w:val="en-AU"/>
-        </w:rPr>
-        <w:t xml:space="preserve">, Bertolucci, &amp; </w:t>
-      </w:r>
-      <w:proofErr w:type="spellStart"/>
-      <w:r>
-        <w:rPr>
-          <w:rFonts w:cs="Arial"/>
-          <w:szCs w:val="22"/>
-          <w:lang w:val="en-AU"/>
-        </w:rPr>
-        <w:t>Foa</w:t>
-      </w:r>
-      <w:proofErr w:type="spellEnd"/>
-      <w:r>
-        <w:rPr>
-          <w:rFonts w:cs="Arial"/>
-          <w:szCs w:val="22"/>
-          <w:lang w:val="en-AU"/>
-        </w:rPr>
-        <w:t>, 2018).</w:t>
-      </w:r>
-      <w:r>
-        <w:rPr>
-          <w:rFonts w:cs="Arial"/>
-          <w:szCs w:val="22"/>
-          <w:lang w:val="en-AU"/>
-        </w:rPr>
-        <w:t xml:space="preserve"> Taken together, these studies demonstrate that reptiles have a sense of reward quality, size </w:t>
-      </w:r>
-      <w:r>
-        <w:rPr>
-          <w:rFonts w:cs="Arial"/>
-          <w:szCs w:val="22"/>
-          <w:lang w:val="en-AU"/>
-        </w:rPr>
-        <w:t>and</w:t>
-      </w:r>
-      <w:r>
-        <w:rPr>
-          <w:rFonts w:cs="Arial"/>
-          <w:szCs w:val="22"/>
-          <w:lang w:val="en-AU"/>
-        </w:rPr>
-        <w:t xml:space="preserve"> quantity. </w:t>
-      </w:r>
-      <w:r>
-        <w:rPr>
-          <w:rFonts w:cs="Arial"/>
-          <w:szCs w:val="22"/>
-          <w:lang w:val="en-AU"/>
-        </w:rPr>
-        <w:t>Artificial and naturalistic stimuli might be used to test for numerosity in animals, both, however, pose some benefits and limitations;</w:t>
-      </w:r>
-      <w:r>
-        <w:rPr>
-          <w:rFonts w:cs="Arial"/>
-          <w:szCs w:val="22"/>
-          <w:lang w:val="en-AU"/>
-        </w:rPr>
-        <w:t xml:space="preserve"> </w:t>
-      </w:r>
-      <w:r>
-        <w:rPr>
-          <w:rFonts w:cs="Arial"/>
-          <w:szCs w:val="22"/>
-          <w:lang w:val="en-AU"/>
-        </w:rPr>
-        <w:t>for further reading see</w:t>
-      </w:r>
-      <w:r>
-        <w:rPr>
-          <w:rFonts w:cs="Arial"/>
-          <w:szCs w:val="22"/>
-          <w:lang w:val="en-AU"/>
-        </w:rPr>
-        <w:t xml:space="preserve"> </w:t>
-      </w:r>
-      <w:proofErr w:type="spellStart"/>
-      <w:r>
-        <w:rPr>
-          <w:rFonts w:eastAsiaTheme="minorHAnsi"/>
-          <w:lang w:val="en-AU"/>
-        </w:rPr>
-        <w:t>Agrillo</w:t>
-      </w:r>
-      <w:proofErr w:type="spellEnd"/>
-      <w:r>
-        <w:rPr>
-          <w:rFonts w:eastAsiaTheme="minorHAnsi"/>
-          <w:lang w:val="en-AU"/>
-        </w:rPr>
-        <w:t xml:space="preserve"> &amp; </w:t>
-      </w:r>
-      <w:proofErr w:type="spellStart"/>
-      <w:r>
-        <w:rPr>
-          <w:rFonts w:eastAsiaTheme="minorHAnsi"/>
-          <w:lang w:val="en-AU"/>
-        </w:rPr>
-        <w:t>Bisazza</w:t>
-      </w:r>
-      <w:proofErr w:type="spellEnd"/>
-      <w:r>
-        <w:rPr>
-          <w:rFonts w:eastAsiaTheme="minorHAnsi"/>
-          <w:lang w:val="en-AU"/>
-        </w:rPr>
-        <w:t xml:space="preserve"> </w:t>
-      </w:r>
-      <w:r>
-        <w:rPr>
-          <w:rFonts w:eastAsiaTheme="minorHAnsi"/>
-          <w:lang w:val="en-AU"/>
-        </w:rPr>
-        <w:t>(</w:t>
-      </w:r>
-      <w:r>
-        <w:rPr>
-          <w:rFonts w:eastAsiaTheme="minorHAnsi"/>
-          <w:lang w:val="en-AU"/>
-        </w:rPr>
-        <w:t>2014</w:t>
-      </w:r>
-      <w:r>
-        <w:rPr>
-          <w:rFonts w:cs="Arial"/>
-          <w:szCs w:val="22"/>
-          <w:lang w:val="en-AU"/>
-        </w:rPr>
-        <w:t>).</w:t>
+      <w:r>
+        <w:rPr>
+          <w:rFonts w:cs="Arial"/>
+          <w:szCs w:val="22"/>
+          <w:lang w:val="en-AU"/>
+        </w:rPr>
+        <w:t xml:space="preserve"> The pool of evidence on numerical abilities in reptiles is still small and </w:t>
+      </w:r>
+      <w:r>
+        <w:rPr>
+          <w:rFonts w:eastAsiaTheme="minorHAnsi" w:cs="Arial"/>
+          <w:szCs w:val="22"/>
+          <w:lang w:val="en-US"/>
+        </w:rPr>
+        <w:t xml:space="preserve">we </w:t>
+      </w:r>
+      <w:r>
+        <w:rPr>
+          <w:rFonts w:eastAsiaTheme="minorHAnsi" w:cs="Arial"/>
+          <w:szCs w:val="22"/>
+          <w:lang w:val="en-US"/>
+        </w:rPr>
+        <w:t xml:space="preserve">want to </w:t>
+      </w:r>
+      <w:r>
+        <w:rPr>
+          <w:rFonts w:eastAsiaTheme="minorHAnsi" w:cs="Arial"/>
+          <w:szCs w:val="22"/>
+          <w:lang w:val="en-US"/>
+        </w:rPr>
+        <w:t xml:space="preserve">encourage research in the future to mitigate this </w:t>
+      </w:r>
+      <w:r>
+        <w:rPr>
+          <w:rFonts w:eastAsiaTheme="minorHAnsi" w:cs="Arial"/>
+          <w:szCs w:val="22"/>
+          <w:lang w:val="en-US"/>
+        </w:rPr>
+        <w:t xml:space="preserve">paucity. A wider taxonomic approach might help unravel the evolutionary origin of mathematical </w:t>
+      </w:r>
+      <w:r>
+        <w:rPr>
+          <w:rFonts w:cs="Arial"/>
+          <w:szCs w:val="22"/>
+          <w:lang w:val="en-AU"/>
+        </w:rPr>
+        <w:t>abilities.</w:t>
       </w:r>
     </w:p>
     <w:p>
@@ -4024,6 +4668,7 @@
         <w:rPr>
           <w:lang w:val="en-AU"/>
         </w:rPr>
+        <w:lastRenderedPageBreak/>
         <w:t>Reacting to change</w:t>
       </w:r>
     </w:p>
@@ -4038,14 +4683,7 @@
         <w:rPr>
           <w:lang w:val="en-AU"/>
         </w:rPr>
-        <w:t xml:space="preserve">Being flexible when responding to environmental stimuli and adapting to change quickly is </w:t>
-      </w:r>
-      <w:r>
-        <w:rPr>
-          <w:lang w:val="en-AU"/>
-        </w:rPr>
-        <w:lastRenderedPageBreak/>
-        <w:t>important for survival especially in unpredictable environments (</w:t>
+        <w:t>Being flexible when responding to environmental stimuli and adapting to change quickly is important for survival especially in unpredictable environments (</w:t>
       </w:r>
       <w:r>
         <w:rPr>
@@ -4221,7 +4859,13 @@
         <w:rPr>
           <w:lang w:val="en-AU"/>
         </w:rPr>
-        <w:t xml:space="preserve"> reversed a simple left/right discrimination; animals that were overtrained on the initial discrimination for an additional 100 trials, however, showed impaired reversal learning; similar results have been obtained in fish (Ishida, &amp; </w:t>
+        <w:t xml:space="preserve"> reversed a simple left/right discrimination; animals that were overtrained on the initial discrimination for an additional 100 trials, however, showed impaired reversal learning</w:t>
+      </w:r>
+      <w:r>
+        <w:rPr>
+          <w:lang w:val="en-AU"/>
+        </w:rPr>
+        <w:t xml:space="preserve"> (Ishida, &amp; </w:t>
       </w:r>
       <w:proofErr w:type="spellStart"/>
       <w:r>
@@ -4235,7 +4879,13 @@
         <w:rPr>
           <w:lang w:val="en-AU"/>
         </w:rPr>
-        <w:t>, 1997). The Australian water skink (</w:t>
+        <w:t>, 1997).</w:t>
+      </w:r>
+      <w:r>
+        <w:rPr>
+          <w:lang w:val="en-AU"/>
+        </w:rPr>
+        <w:t xml:space="preserve"> The Australian water skink (</w:t>
       </w:r>
       <w:proofErr w:type="spellStart"/>
       <w:r>
@@ -4381,7 +5031,134 @@
         <w:rPr>
           <w:lang w:val="en-AU"/>
         </w:rPr>
-        <w:t>Red footed tortoises (</w:t>
+        <w:t>Male rough-necked monitors (</w:t>
+      </w:r>
+      <w:proofErr w:type="spellStart"/>
+      <w:r>
+        <w:rPr>
+          <w:i/>
+          <w:lang w:val="en-AU"/>
+        </w:rPr>
+        <w:t>Varanus</w:t>
+      </w:r>
+      <w:proofErr w:type="spellEnd"/>
+      <w:r>
+        <w:rPr>
+          <w:i/>
+          <w:lang w:val="en-AU"/>
+        </w:rPr>
+        <w:t xml:space="preserve"> </w:t>
+      </w:r>
+      <w:proofErr w:type="spellStart"/>
+      <w:r>
+        <w:rPr>
+          <w:i/>
+          <w:lang w:val="en-AU"/>
+        </w:rPr>
+        <w:t>rudicollis</w:t>
+      </w:r>
+      <w:proofErr w:type="spellEnd"/>
+      <w:r>
+        <w:rPr>
+          <w:lang w:val="en-AU"/>
+        </w:rPr>
+        <w:t xml:space="preserve">) and one </w:t>
+      </w:r>
+      <w:proofErr w:type="spellStart"/>
+      <w:r>
+        <w:rPr>
+          <w:lang w:val="en-AU"/>
+        </w:rPr>
+        <w:t>komodo</w:t>
+      </w:r>
+      <w:proofErr w:type="spellEnd"/>
+      <w:r>
+        <w:rPr>
+          <w:lang w:val="en-AU"/>
+        </w:rPr>
+        <w:t xml:space="preserve"> dragon (</w:t>
+      </w:r>
+      <w:proofErr w:type="spellStart"/>
+      <w:r>
+        <w:rPr>
+          <w:i/>
+          <w:lang w:val="en-AU"/>
+        </w:rPr>
+        <w:t>Varanus</w:t>
+      </w:r>
+      <w:proofErr w:type="spellEnd"/>
+      <w:r>
+        <w:rPr>
+          <w:i/>
+          <w:lang w:val="en-AU"/>
+        </w:rPr>
+        <w:t xml:space="preserve"> </w:t>
+      </w:r>
+      <w:proofErr w:type="spellStart"/>
+      <w:r>
+        <w:rPr>
+          <w:i/>
+          <w:lang w:val="en-AU"/>
+        </w:rPr>
+        <w:t>komodoensis</w:t>
+      </w:r>
+      <w:proofErr w:type="spellEnd"/>
+      <w:r>
+        <w:rPr>
+          <w:lang w:val="en-AU"/>
+        </w:rPr>
+        <w:t xml:space="preserve">) successfully reversed </w:t>
+      </w:r>
+      <w:r>
+        <w:rPr>
+          <w:lang w:val="en-AU"/>
+        </w:rPr>
+        <w:t>a black/ white</w:t>
+      </w:r>
+      <w:r>
+        <w:rPr>
+          <w:lang w:val="en-AU"/>
+        </w:rPr>
+        <w:t xml:space="preserve"> discrimination twice showing an increase in performance during the second reversal back to the initially rewarded stimulus (</w:t>
+      </w:r>
+      <w:proofErr w:type="spellStart"/>
+      <w:r>
+        <w:rPr>
+          <w:lang w:val="en-AU"/>
+        </w:rPr>
+        <w:t>Gaalema</w:t>
+      </w:r>
+      <w:proofErr w:type="spellEnd"/>
+      <w:r>
+        <w:rPr>
+          <w:lang w:val="en-AU"/>
+        </w:rPr>
+        <w:t>, 2007; 2011).</w:t>
+      </w:r>
+      <w:r>
+        <w:rPr>
+          <w:lang w:val="en-AU"/>
+        </w:rPr>
+        <w:t xml:space="preserve"> </w:t>
+      </w:r>
+      <w:r>
+        <w:rPr>
+          <w:lang w:val="en-AU"/>
+        </w:rPr>
+        <w:t>Moreover, r</w:t>
+      </w:r>
+      <w:r>
+        <w:rPr>
+          <w:lang w:val="en-AU"/>
+        </w:rPr>
+        <w:t xml:space="preserve">ed footed </w:t>
+      </w:r>
+      <w:r>
+        <w:rPr>
+          <w:lang w:val="en-AU"/>
+        </w:rPr>
+        <w:lastRenderedPageBreak/>
+        <w:t>tortoises (</w:t>
       </w:r>
       <w:proofErr w:type="spellStart"/>
       <w:r>
@@ -4467,14 +5244,7 @@
         <w:rPr>
           <w:lang w:val="en-AU"/>
         </w:rPr>
-        <w:t xml:space="preserve">) revealed that the core nucleus, dorsal </w:t>
-      </w:r>
-      <w:r>
-        <w:rPr>
-          <w:lang w:val="en-AU"/>
-        </w:rPr>
-        <w:lastRenderedPageBreak/>
-        <w:t>cortex and parts of the forebrain are involved in processing visual stimuli. As previously described, turtles were trained to push response keys illuminated to show different visual stimuli to gain a reward. Lesions to these brain regions negatively affected acquisition and reversal learning and selectively impaired extra-dimensional shifts from colour to pattern, whereas damage to the medial cortex had no impact (</w:t>
+        <w:t>) revealed that the core nucleus, dorsal cortex and parts of the forebrain are involved in processing visual stimuli. As previously described, turtles were trained to push response keys illuminated to show different visual stimuli to gain a reward. Lesions to these brain regions negatively affected acquisition and reversal learning and selectively impaired extra-dimensional shifts from colour to pattern, whereas damage to the medial cortex had no impact (</w:t>
       </w:r>
       <w:proofErr w:type="spellStart"/>
       <w:r>
@@ -4503,6 +5273,12 @@
         </w:rPr>
         <w:t xml:space="preserve">Reiner &amp; Powers, 1983). Furthermore, in the European legless lizard </w:t>
       </w:r>
+      <w:r>
+        <w:rPr>
+          <w:lang w:val="en-AU"/>
+        </w:rPr>
+        <w:t>(</w:t>
+      </w:r>
       <w:proofErr w:type="spellStart"/>
       <w:r>
         <w:rPr>
@@ -4530,7 +5306,20 @@
       <w:proofErr w:type="spellEnd"/>
       <w:r>
         <w:rPr>
-          <w:i/>
+          <w:lang w:val="en-AU"/>
+        </w:rPr>
+        <w:t>)</w:t>
+      </w:r>
+      <w:r>
+        <w:rPr>
+          <w:rFonts w:eastAsia="Calibri"/>
+          <w:lang w:val="en-AU"/>
+        </w:rPr>
+        <w:t>,</w:t>
+      </w:r>
+      <w:r>
+        <w:rPr>
+          <w:rFonts w:eastAsia="Calibri"/>
           <w:lang w:val="en-AU"/>
         </w:rPr>
         <w:t xml:space="preserve"> </w:t>
@@ -4544,6 +5333,13 @@
       </w:r>
       <w:r>
         <w:rPr>
+          <w:rFonts w:eastAsia="Calibri"/>
+          <w:lang w:val="en-AU"/>
+        </w:rPr>
+        <w:t>(</w:t>
+      </w:r>
+      <w:r>
+        <w:rPr>
           <w:lang w:val="en-AU"/>
         </w:rPr>
         <w:t xml:space="preserve">distinguishing between a </w:t>
@@ -4553,7 +5349,21 @@
           <w:rFonts w:eastAsia="Calibri"/>
           <w:lang w:val="en-AU"/>
         </w:rPr>
-        <w:t>triangle and a circle (</w:t>
+        <w:t>triangle and a circle</w:t>
+      </w:r>
+      <w:r>
+        <w:rPr>
+          <w:rFonts w:eastAsia="Calibri"/>
+          <w:lang w:val="en-AU"/>
+        </w:rPr>
+        <w:t>;</w:t>
+      </w:r>
+      <w:r>
+        <w:rPr>
+          <w:rFonts w:eastAsia="Calibri"/>
+          <w:lang w:val="en-AU"/>
+        </w:rPr>
+        <w:t xml:space="preserve"> </w:t>
       </w:r>
       <w:proofErr w:type="spellStart"/>
       <w:r>
@@ -4886,7 +5696,29 @@
           <w:rFonts w:eastAsia="Calibri"/>
           <w:lang w:val="en-AU"/>
         </w:rPr>
-        <w:t>) learnt faster during reversals compared to sit-and-wait forager (</w:t>
+        <w:t xml:space="preserve">) learnt faster during reversals compared to </w:t>
+      </w:r>
+      <w:r>
+        <w:rPr>
+          <w:rFonts w:eastAsia="Calibri"/>
+          <w:lang w:val="en-AU"/>
+        </w:rPr>
+        <w:t xml:space="preserve">the </w:t>
+      </w:r>
+      <w:r>
+        <w:rPr>
+          <w:rFonts w:eastAsia="Calibri"/>
+          <w:lang w:val="en-AU"/>
+        </w:rPr>
+        <w:t xml:space="preserve">sit-and-wait </w:t>
+      </w:r>
+      <w:r>
+        <w:rPr>
+          <w:rFonts w:eastAsia="Calibri"/>
+          <w:lang w:val="en-AU"/>
+        </w:rPr>
+        <w:lastRenderedPageBreak/>
+        <w:t>forager (</w:t>
       </w:r>
       <w:r>
         <w:rPr>
@@ -4911,107 +5743,7 @@
           <w:rFonts w:eastAsia="Calibri"/>
           <w:lang w:val="en-AU"/>
         </w:rPr>
-        <w:t xml:space="preserve">). Inhibition plays an important role when learning a reversal. Sit-and-wait foragers might need to strike at any potential prey item while active forager might encounter a great variety of possible prey that is in need of some inspection before striking. </w:t>
-      </w:r>
-      <w:r>
-        <w:rPr>
-          <w:lang w:val="en-AU"/>
-        </w:rPr>
-        <w:t xml:space="preserve">Furthermore, both </w:t>
-      </w:r>
-      <w:proofErr w:type="spellStart"/>
-      <w:r>
-        <w:rPr>
-          <w:i/>
-          <w:lang w:val="en-AU"/>
-        </w:rPr>
-        <w:t>Lampropholis</w:t>
-      </w:r>
-      <w:proofErr w:type="spellEnd"/>
-      <w:r>
-        <w:rPr>
-          <w:i/>
-          <w:lang w:val="en-AU"/>
-        </w:rPr>
-        <w:t xml:space="preserve"> delicate</w:t>
-      </w:r>
-      <w:r>
-        <w:rPr>
-          <w:lang w:val="en-AU"/>
-        </w:rPr>
-        <w:t xml:space="preserve">, an invasive species, and L. </w:t>
-      </w:r>
-      <w:proofErr w:type="spellStart"/>
-      <w:r>
-        <w:rPr>
-          <w:i/>
-          <w:lang w:val="en-AU"/>
-        </w:rPr>
-        <w:t>guachenoti</w:t>
-      </w:r>
-      <w:proofErr w:type="spellEnd"/>
-      <w:r>
-        <w:rPr>
-          <w:lang w:val="en-AU"/>
-        </w:rPr>
-        <w:t xml:space="preserve">, non-invasive, tested in a Y-maze setup (one arm painted solid orange or blue, the other in </w:t>
-      </w:r>
-      <w:r>
-        <w:rPr>
-          <w:lang w:val="en-AU"/>
-        </w:rPr>
-        <w:lastRenderedPageBreak/>
-        <w:t xml:space="preserve">orange or blue stripes) showed failed to learn which of the two arms provided a reward; </w:t>
-      </w:r>
-      <w:r>
-        <w:rPr>
-          <w:i/>
-          <w:lang w:val="en-AU"/>
-        </w:rPr>
-        <w:t xml:space="preserve">L. </w:t>
-      </w:r>
-      <w:proofErr w:type="spellStart"/>
-      <w:r>
-        <w:rPr>
-          <w:i/>
-          <w:lang w:val="en-AU"/>
-        </w:rPr>
-        <w:t>guichenoti</w:t>
-      </w:r>
-      <w:proofErr w:type="spellEnd"/>
-      <w:r>
-        <w:rPr>
-          <w:lang w:val="en-AU"/>
-        </w:rPr>
-        <w:t xml:space="preserve"> reached the end of a maze arm faster (</w:t>
-      </w:r>
-      <w:proofErr w:type="spellStart"/>
-      <w:r>
-        <w:rPr>
-          <w:lang w:val="en-AU"/>
-        </w:rPr>
-        <w:t>Bezzina</w:t>
-      </w:r>
-      <w:proofErr w:type="spellEnd"/>
-      <w:r>
-        <w:rPr>
-          <w:lang w:val="en-AU"/>
-        </w:rPr>
-        <w:t xml:space="preserve">, </w:t>
-      </w:r>
-      <w:proofErr w:type="spellStart"/>
-      <w:r>
-        <w:rPr>
-          <w:lang w:val="en-AU"/>
-        </w:rPr>
-        <w:t>Amiel</w:t>
-      </w:r>
-      <w:proofErr w:type="spellEnd"/>
-      <w:r>
-        <w:rPr>
-          <w:lang w:val="en-AU"/>
-        </w:rPr>
-        <w:t>, &amp; Shine, 2014).</w:t>
+        <w:t xml:space="preserve">). Inhibition plays an important role when learning a reversal. Sit-and-wait foragers might need to strike at any potential prey item while active forager might encounter a great variety of possible prey in need of some inspection before striking. </w:t>
       </w:r>
     </w:p>
     <w:p>
@@ -5055,7 +5787,7 @@
         <w:rPr>
           <w:lang w:val="en-AU"/>
         </w:rPr>
-        <w:t>). Lizards were first trained to establish an attentional set through six stages of discriminations followed by reversals between either two shape or colour stimuli in two dimensions. Afterwards, they were tested on their shift performance to the previously unreinforced dimension followed by another reversal. The results showed, however, that lizards did not establish an attentional set but performed each set of two stages (discrimination and reversal of one stimulus pair) as if facing a new problem. Skinks were, however, able to reverse four discriminations showing behavioural flexibility (Szabo, Noble, Byrne, Tait, &amp; Whiting, 2018).</w:t>
+        <w:t>). Lizards were first trained to establish an attentional set through six stages of discriminations followed by reversals between either two shape or colour stimuli in two dimensions. Afterwards, they were tested on their shift performance to the previously unreinforced dimension followed by another reversal. The results showed that lizards did not establish an attentional set but performed each set of two stages (discrimination and reversal of one stimulus pair) as if facing a new problem. Skinks were, however, able to reverse four discriminations showing behavioural flexibility (Szabo, Noble, Byrne, Tait, &amp; Whiting, 2018).</w:t>
       </w:r>
     </w:p>
     <w:p>
@@ -5066,112 +5798,15 @@
       </w:pPr>
       <w:r>
         <w:rPr>
-          <w:highlight w:val="yellow"/>
-          <w:lang w:val="en-AU"/>
-        </w:rPr>
-        <w:t>Male rough-necked monitors (</w:t>
-      </w:r>
-      <w:proofErr w:type="spellStart"/>
-      <w:r>
-        <w:rPr>
-          <w:i/>
-          <w:highlight w:val="yellow"/>
-          <w:lang w:val="en-AU"/>
-        </w:rPr>
-        <w:t>Varanus</w:t>
-      </w:r>
-      <w:proofErr w:type="spellEnd"/>
-      <w:r>
-        <w:rPr>
-          <w:i/>
-          <w:highlight w:val="yellow"/>
-          <w:lang w:val="en-AU"/>
-        </w:rPr>
-        <w:t xml:space="preserve"> </w:t>
-      </w:r>
-      <w:proofErr w:type="spellStart"/>
-      <w:r>
-        <w:rPr>
-          <w:i/>
-          <w:highlight w:val="yellow"/>
-          <w:lang w:val="en-AU"/>
-        </w:rPr>
-        <w:t>rudicollis</w:t>
-      </w:r>
-      <w:proofErr w:type="spellEnd"/>
-      <w:r>
-        <w:rPr>
-          <w:highlight w:val="yellow"/>
-          <w:lang w:val="en-AU"/>
-        </w:rPr>
-        <w:t xml:space="preserve">) and one </w:t>
-      </w:r>
-      <w:proofErr w:type="spellStart"/>
-      <w:r>
-        <w:rPr>
-          <w:highlight w:val="yellow"/>
-          <w:lang w:val="en-AU"/>
-        </w:rPr>
-        <w:t>komodo</w:t>
-      </w:r>
-      <w:proofErr w:type="spellEnd"/>
-      <w:r>
-        <w:rPr>
-          <w:highlight w:val="yellow"/>
-          <w:lang w:val="en-AU"/>
-        </w:rPr>
-        <w:t xml:space="preserve"> dragon (</w:t>
-      </w:r>
-      <w:proofErr w:type="spellStart"/>
-      <w:r>
-        <w:rPr>
-          <w:i/>
-          <w:highlight w:val="yellow"/>
-          <w:lang w:val="en-AU"/>
-        </w:rPr>
-        <w:t>Varanus</w:t>
-      </w:r>
-      <w:proofErr w:type="spellEnd"/>
-      <w:r>
-        <w:rPr>
-          <w:i/>
-          <w:highlight w:val="yellow"/>
-          <w:lang w:val="en-AU"/>
-        </w:rPr>
-        <w:t xml:space="preserve"> </w:t>
-      </w:r>
-      <w:proofErr w:type="spellStart"/>
-      <w:r>
-        <w:rPr>
-          <w:i/>
-          <w:highlight w:val="yellow"/>
-          <w:lang w:val="en-AU"/>
-        </w:rPr>
-        <w:t>komodoensis</w:t>
-      </w:r>
-      <w:proofErr w:type="spellEnd"/>
-      <w:r>
-        <w:rPr>
-          <w:highlight w:val="yellow"/>
-          <w:lang w:val="en-AU"/>
-        </w:rPr>
-        <w:t>) successfully discriminated between a black and a white stimulus and reversed this discrimination twice showing an increase in performance during the second reversal back to the initially rewarded stimulus (</w:t>
-      </w:r>
-      <w:proofErr w:type="spellStart"/>
-      <w:r>
-        <w:rPr>
-          <w:highlight w:val="yellow"/>
-          <w:lang w:val="en-AU"/>
-        </w:rPr>
-        <w:t>Gaalema</w:t>
-      </w:r>
-      <w:proofErr w:type="spellEnd"/>
-      <w:r>
-        <w:rPr>
-          <w:highlight w:val="yellow"/>
-          <w:lang w:val="en-AU"/>
-        </w:rPr>
-        <w:t>, 2007; 2011).</w:t>
+          <w:lang w:val="en-AU"/>
+        </w:rPr>
+        <w:t xml:space="preserve">Taken together, the above summarised research provides ample evidence that reptiles possess at least some basic level of behavioural flexibility using different visual cues including colour, shape, pattern and location. </w:t>
+      </w:r>
+      <w:r>
+        <w:rPr>
+          <w:lang w:val="en-AU"/>
+        </w:rPr>
+        <w:t xml:space="preserve">The upcoming section will provide examples on behavioural flexibility shown though problem solving skill. </w:t>
       </w:r>
     </w:p>
     <w:p>
@@ -5432,13 +6067,7 @@
         <w:rPr>
           <w:lang w:val="en-AU"/>
         </w:rPr>
-        <w:t>non-avian</w:t>
-      </w:r>
-      <w:r>
-        <w:rPr>
-          <w:lang w:val="en-AU"/>
-        </w:rPr>
-        <w:t xml:space="preserve"> reptile</w:t>
+        <w:t>reptile</w:t>
       </w:r>
       <w:r>
         <w:rPr>
@@ -5661,7 +6290,14 @@
         <w:rPr>
           <w:lang w:val="en-AU"/>
         </w:rPr>
-        <w:t>successfully trained</w:t>
+        <w:t xml:space="preserve">successfully </w:t>
+      </w:r>
+      <w:r>
+        <w:rPr>
+          <w:lang w:val="en-AU"/>
+        </w:rPr>
+        <w:lastRenderedPageBreak/>
+        <w:t>trained</w:t>
       </w:r>
       <w:r>
         <w:rPr>
@@ -5698,7 +6334,6 @@
         <w:rPr>
           <w:lang w:val="en-AU"/>
         </w:rPr>
-        <w:lastRenderedPageBreak/>
         <w:t>evermanni</w:t>
       </w:r>
       <w:proofErr w:type="spellEnd"/>
@@ -6139,7 +6774,82 @@
         <w:rPr>
           <w:lang w:val="en-AU"/>
         </w:rPr>
-        <w:t xml:space="preserve"> Why some reptile species are able to learn novel behaviour</w:t>
+        <w:t xml:space="preserve"> </w:t>
+      </w:r>
+      <w:r>
+        <w:rPr>
+          <w:lang w:val="en-AU"/>
+        </w:rPr>
+        <w:t xml:space="preserve">Moreover, </w:t>
+      </w:r>
+      <w:r>
+        <w:rPr>
+          <w:rFonts w:eastAsia="Calibri"/>
+          <w:lang w:val="en-AU"/>
+        </w:rPr>
+        <w:t>F</w:t>
+      </w:r>
+      <w:r>
+        <w:rPr>
+          <w:rFonts w:eastAsia="Calibri"/>
+          <w:lang w:val="en-AU"/>
+        </w:rPr>
+        <w:t xml:space="preserve">lorida red-bellied </w:t>
+      </w:r>
+      <w:proofErr w:type="spellStart"/>
+      <w:r>
+        <w:rPr>
+          <w:rFonts w:eastAsia="Calibri"/>
+          <w:lang w:val="en-AU"/>
+        </w:rPr>
+        <w:t>cooters</w:t>
+      </w:r>
+      <w:proofErr w:type="spellEnd"/>
+      <w:r>
+        <w:rPr>
+          <w:rFonts w:eastAsia="Calibri"/>
+          <w:lang w:val="en-AU"/>
+        </w:rPr>
+        <w:t xml:space="preserve"> </w:t>
+      </w:r>
+      <w:r>
+        <w:rPr>
+          <w:rFonts w:eastAsia="Calibri"/>
+          <w:lang w:val="en-AU"/>
+        </w:rPr>
+        <w:t xml:space="preserve">and pond sliders both could be trained to exit water into a platform and tip a bottle to reach a </w:t>
+      </w:r>
+      <w:r>
+        <w:rPr>
+          <w:rFonts w:eastAsia="Calibri"/>
+          <w:lang w:val="en-AU"/>
+        </w:rPr>
+        <w:t>reward</w:t>
+      </w:r>
+      <w:r>
+        <w:rPr>
+          <w:lang w:val="en-AU"/>
+        </w:rPr>
+        <w:t xml:space="preserve"> </w:t>
+      </w:r>
+      <w:r>
+        <w:rPr>
+          <w:rFonts w:eastAsia="Calibri"/>
+          <w:lang w:val="en-AU"/>
+        </w:rPr>
+        <w:t>(Davis, &amp; Burghardt, 2007; 2011, 2012).</w:t>
+      </w:r>
+      <w:r>
+        <w:rPr>
+          <w:lang w:val="en-AU"/>
+        </w:rPr>
+        <w:t xml:space="preserve"> </w:t>
+      </w:r>
+      <w:r>
+        <w:rPr>
+          <w:lang w:val="en-AU"/>
+        </w:rPr>
+        <w:t>Why some reptile species are able to learn novel behaviour</w:t>
       </w:r>
       <w:r>
         <w:rPr>
@@ -6162,37 +6872,12 @@
     </w:p>
     <w:p>
       <w:pPr>
-        <w:widowControl/>
-        <w:suppressAutoHyphens w:val="0"/>
-        <w:ind w:firstLine="0"/>
         <w:rPr>
           <w:lang w:val="en-AU"/>
         </w:rPr>
       </w:pPr>
       <w:r>
         <w:rPr>
-          <w:highlight w:val="yellow"/>
-          <w:lang w:val="en-AU"/>
-        </w:rPr>
-        <w:t xml:space="preserve">Bottle tipping </w:t>
-      </w:r>
-      <w:r>
-        <w:rPr>
-          <w:rFonts w:eastAsia="Calibri"/>
-          <w:highlight w:val="yellow"/>
-          <w:lang w:val="en-AU"/>
-        </w:rPr>
-        <w:t>(Davis, &amp; Burghardt, 2007; 2011, 2012).</w:t>
-      </w:r>
-    </w:p>
-    <w:p>
-      <w:pPr>
-        <w:rPr>
-          <w:lang w:val="en-AU"/>
-        </w:rPr>
-      </w:pPr>
-      <w:r>
-        <w:rPr>
           <w:lang w:val="en-AU"/>
         </w:rPr>
         <w:t xml:space="preserve">Only a single study has attempted to test a reptile in a more complex task using a puzzle box. </w:t>
@@ -6354,19 +7039,19 @@
         <w:rPr>
           <w:lang w:val="en-AU"/>
         </w:rPr>
-        <w:t xml:space="preserve"> monitor lizards can be frequently found in picnic areas (Whiting &amp; Noble, 2018) represent</w:t>
-      </w:r>
-      <w:r>
-        <w:rPr>
-          <w:lang w:val="en-AU"/>
-        </w:rPr>
-        <w:t xml:space="preserve"> future</w:t>
-      </w:r>
-      <w:r>
-        <w:rPr>
-          <w:lang w:val="en-AU"/>
-        </w:rPr>
-        <w:t xml:space="preserve"> opportunity to </w:t>
+        <w:t xml:space="preserve"> monitor lizards can be frequently found in picnic areas (Whiting &amp; Noble, 2018)</w:t>
+      </w:r>
+      <w:r>
+        <w:rPr>
+          <w:lang w:val="en-AU"/>
+        </w:rPr>
+        <w:t xml:space="preserve">; a great </w:t>
+      </w:r>
+      <w:r>
+        <w:rPr>
+          <w:lang w:val="en-AU"/>
+        </w:rPr>
+        <w:t xml:space="preserve">opportunity to </w:t>
       </w:r>
       <w:r>
         <w:rPr>
@@ -6424,6 +7109,7 @@
         <w:rPr>
           <w:lang w:val="en-AU"/>
         </w:rPr>
+        <w:lastRenderedPageBreak/>
         <w:t xml:space="preserve">Spatial </w:t>
       </w:r>
       <w:r>
@@ -6463,7 +7149,6 @@
         <w:rPr>
           <w:lang w:val="en-AU"/>
         </w:rPr>
-        <w:lastRenderedPageBreak/>
         <w:t>Morris water maze</w:t>
       </w:r>
     </w:p>
@@ -6677,7 +7362,21 @@
           <w:rFonts w:eastAsiaTheme="minorHAnsi"/>
           <w:lang w:val="en-AU"/>
         </w:rPr>
-        <w:t>were the first reptile species to show social learning in a simple detour task (Wilkinson et al., 2010). Turtles observing a trained demonstrator before performing the detour learnt to detour to access a food reward themselves, while a control group did not learn. Follow-up experiments revealed that observers could generalise their knowledge to novel barriers (inverted V- and U-shaped) being significantly more successful than control animals (</w:t>
+        <w:t xml:space="preserve">were the first reptile species to show social learning in a simple detour task (Wilkinson et al., 2010). Turtles observing a trained demonstrator before </w:t>
+      </w:r>
+      <w:r>
+        <w:rPr>
+          <w:rFonts w:eastAsiaTheme="minorHAnsi"/>
+          <w:lang w:val="en-AU"/>
+        </w:rPr>
+        <w:t>walking around a barrier</w:t>
+      </w:r>
+      <w:r>
+        <w:rPr>
+          <w:rFonts w:eastAsiaTheme="minorHAnsi"/>
+          <w:lang w:val="en-AU"/>
+        </w:rPr>
+        <w:t xml:space="preserve"> learnt to detour to access a food reward themselves, while a control group did not learn. Follow-up experiments revealed that observers could generalise their knowledge to novel barriers (inverted V- and U-shaped) being significantly more successful than control animals (</w:t>
       </w:r>
       <w:r>
         <w:rPr>
@@ -6822,7 +7521,16 @@
           <w:szCs w:val="22"/>
           <w:lang w:val="en-AU"/>
         </w:rPr>
-        <w:t>, &amp; Wilkinson, 2017).</w:t>
+        <w:t xml:space="preserve">, </w:t>
+      </w:r>
+      <w:r>
+        <w:rPr>
+          <w:rFonts w:cs="Arial"/>
+          <w:szCs w:val="22"/>
+          <w:lang w:val="en-AU"/>
+        </w:rPr>
+        <w:lastRenderedPageBreak/>
+        <w:t>&amp; Wilkinson, 2017).</w:t>
       </w:r>
       <w:r>
         <w:rPr>
@@ -6939,16 +7647,47 @@
           <w:szCs w:val="22"/>
           <w:lang w:val="en-AU"/>
         </w:rPr>
-        <w:t xml:space="preserve">These studies show that social </w:t>
-      </w:r>
-      <w:r>
-        <w:rPr>
-          <w:rFonts w:cs="Arial"/>
-          <w:szCs w:val="22"/>
-          <w:lang w:val="en-AU"/>
-        </w:rPr>
-        <w:lastRenderedPageBreak/>
-        <w:t>group living is not necessary a prerequisite for successful social information use. Social learning is viewed as a shortcut towards learning new information (</w:t>
+        <w:t>It follows that</w:t>
+      </w:r>
+      <w:r>
+        <w:rPr>
+          <w:rFonts w:cs="Arial"/>
+          <w:szCs w:val="22"/>
+          <w:lang w:val="en-AU"/>
+        </w:rPr>
+        <w:t xml:space="preserve"> social group living </w:t>
+      </w:r>
+      <w:r>
+        <w:rPr>
+          <w:rFonts w:cs="Arial"/>
+          <w:szCs w:val="22"/>
+          <w:lang w:val="en-AU"/>
+        </w:rPr>
+        <w:t>might</w:t>
+      </w:r>
+      <w:r>
+        <w:rPr>
+          <w:rFonts w:cs="Arial"/>
+          <w:szCs w:val="22"/>
+          <w:lang w:val="en-AU"/>
+        </w:rPr>
+        <w:t xml:space="preserve"> not </w:t>
+      </w:r>
+      <w:r>
+        <w:rPr>
+          <w:rFonts w:cs="Arial"/>
+          <w:szCs w:val="22"/>
+          <w:lang w:val="en-AU"/>
+        </w:rPr>
+        <w:t>be</w:t>
+      </w:r>
+      <w:r>
+        <w:rPr>
+          <w:rFonts w:cs="Arial"/>
+          <w:szCs w:val="22"/>
+          <w:lang w:val="en-AU"/>
+        </w:rPr>
+        <w:t xml:space="preserve"> a prerequisite for successful social information use. Social learning is viewed as a shortcut towards learning new information (</w:t>
       </w:r>
       <w:r>
         <w:rPr>
@@ -7040,7 +7779,7 @@
           <w:szCs w:val="22"/>
           <w:lang w:val="en-AU"/>
         </w:rPr>
-        <w:t xml:space="preserve"> Although considered not social, water skinks are often found in high densities around water bodies in urban areas (</w:t>
+        <w:t xml:space="preserve"> Although considered not social, water skinks are often found in high densities around water bodies (</w:t>
       </w:r>
       <w:r>
         <w:rPr>
@@ -7306,7 +8045,31 @@
         <w:rPr>
           <w:lang w:val="en-AU"/>
         </w:rPr>
-        <w:t xml:space="preserve"> a group of Australian skink species includes species varying in their degree of social complexity (Whiting &amp; While, 2017)</w:t>
+        <w:t xml:space="preserve"> a group of Australian skink species includ</w:t>
+      </w:r>
+      <w:r>
+        <w:rPr>
+          <w:lang w:val="en-AU"/>
+        </w:rPr>
+        <w:t>ing</w:t>
+      </w:r>
+      <w:r>
+        <w:rPr>
+          <w:lang w:val="en-AU"/>
+        </w:rPr>
+        <w:t xml:space="preserve"> species </w:t>
+      </w:r>
+      <w:r>
+        <w:rPr>
+          <w:lang w:val="en-AU"/>
+        </w:rPr>
+        <w:t xml:space="preserve">with </w:t>
+      </w:r>
+      <w:r>
+        <w:rPr>
+          <w:lang w:val="en-AU"/>
+        </w:rPr>
+        <w:t>varying degree of social complexity (Whiting &amp; While, 2017)</w:t>
       </w:r>
       <w:r>
         <w:rPr>
@@ -7355,24 +8118,22 @@
         <w:rPr>
           <w:lang w:val="en-AU"/>
         </w:rPr>
-        <w:t xml:space="preserve">), familiarity plays an important role during reversal learning but not in a simple discrimination task. Observers in three treatment groups were tested: </w:t>
-      </w:r>
-      <w:r>
-        <w:rPr>
-          <w:rFonts w:cs="Arial"/>
-          <w:szCs w:val="22"/>
-          <w:lang w:val="en-AU"/>
-        </w:rPr>
-        <w:t xml:space="preserve">Individuals observing their mating </w:t>
-      </w:r>
-      <w:r>
-        <w:rPr>
-          <w:rFonts w:cs="Arial"/>
-          <w:szCs w:val="22"/>
+        <w:t xml:space="preserve">), </w:t>
+      </w:r>
+      <w:r>
+        <w:rPr>
           <w:lang w:val="en-AU"/>
         </w:rPr>
         <w:lastRenderedPageBreak/>
-        <w:t>partner, a</w:t>
+        <w:t xml:space="preserve">familiarity plays an important role during reversal learning but not in a simple discrimination task. Observers in three treatment groups were tested: </w:t>
+      </w:r>
+      <w:r>
+        <w:rPr>
+          <w:rFonts w:cs="Arial"/>
+          <w:szCs w:val="22"/>
+          <w:lang w:val="en-AU"/>
+        </w:rPr>
+        <w:t>Individuals observing their mating partner, a</w:t>
       </w:r>
       <w:r>
         <w:rPr>
@@ -7467,6 +8228,8 @@
     <w:p>
       <w:pPr>
         <w:rPr>
+          <w:rFonts w:cs="Arial"/>
+          <w:szCs w:val="22"/>
           <w:lang w:val="en-AU"/>
         </w:rPr>
       </w:pPr>
@@ -7577,7 +8340,19 @@
         <w:rPr>
           <w:lang w:val="en-AU"/>
         </w:rPr>
-        <w:t>. In the closely related tree skink no performance increase through social information use was detected. These studies provide a first glimpse into how reptiles use information provided by conspecifics and future studies could potentially reveal some important new insights.</w:t>
+        <w:t>. In the closely related tree skink no performance increase through social information use was detected. These studies provide a first glimpse into how reptiles use information provided by conspecifics and future studies could potentially reveal some important new insights</w:t>
+      </w:r>
+      <w:r>
+        <w:rPr>
+          <w:lang w:val="en-AU"/>
+        </w:rPr>
+        <w:t xml:space="preserve"> </w:t>
+      </w:r>
+      <w:r>
+        <w:rPr>
+          <w:lang w:val="en-AU"/>
+        </w:rPr>
+        <w:t>into the difference in social information use between species with varying degree of sociality.</w:t>
       </w:r>
     </w:p>
     <w:p>
@@ -7809,7 +8584,14 @@
         <w:rPr>
           <w:lang w:val="en-AU"/>
         </w:rPr>
-        <w:t>) can remember learnt stimuli or rules for up to 36 months after initial training (</w:t>
+        <w:t xml:space="preserve">) can remember learnt stimuli or </w:t>
+      </w:r>
+      <w:r>
+        <w:rPr>
+          <w:lang w:val="en-AU"/>
+        </w:rPr>
+        <w:lastRenderedPageBreak/>
+        <w:t>rules for up to 36 months after initial training (</w:t>
       </w:r>
       <w:r>
         <w:rPr>
@@ -7911,14 +8693,7 @@
         <w:rPr>
           <w:lang w:val="en-AU"/>
         </w:rPr>
-        <w:t xml:space="preserve">) were tested on their </w:t>
-      </w:r>
-      <w:r>
-        <w:rPr>
-          <w:lang w:val="en-AU"/>
-        </w:rPr>
-        <w:lastRenderedPageBreak/>
-        <w:t xml:space="preserve">associative learning and memory ability. Animals were trained to find food in four </w:t>
+        <w:t xml:space="preserve">) were tested on their associative learning and memory ability. Animals were trained to find food in four </w:t>
       </w:r>
       <w:r>
         <w:rPr>
@@ -8048,7 +8823,15 @@
         <w:rPr>
           <w:lang w:val="en-AU"/>
         </w:rPr>
-        <w:t>). Previous research has shown long term and short term memory in reptiles. Importantly, all forms of learning involve some degree of memory and all studies included in this review together are an account of the memory capacity present in non-avian reptiles. Furthermore, we still know nothing about how memory is processed in reptilian brain</w:t>
+        <w:t xml:space="preserve">). Previous research has shown long term and short term memory in reptiles. Importantly, all forms of learning involve some degree of memory and all studies included in this review together are an account of the memory capacity present in </w:t>
+      </w:r>
+      <w:bookmarkStart w:id="2" w:name="_GoBack"/>
+      <w:bookmarkEnd w:id="2"/>
+      <w:r>
+        <w:rPr>
+          <w:lang w:val="en-AU"/>
+        </w:rPr>
+        <w:t>reptiles. Furthermore, we still know nothing about how memory is processed in reptilian brain</w:t>
       </w:r>
       <w:r>
         <w:rPr>

</xml_diff>

<commit_message>
Added species Phylogeny, revision of future directions
</commit_message>
<xml_diff>
--- a/MS/Review_ReptileLearning_first_draft.docx
+++ b/MS/Review_ReptileLearning_first_draft.docx
@@ -2630,7 +2630,21 @@
           <w:i/>
           <w:lang w:val="en-AU"/>
         </w:rPr>
-        <w:t>Basiliskus vitattus</w:t>
+        <w:t>Basiliskus vit</w:t>
+      </w:r>
+      <w:r>
+        <w:rPr>
+          <w:i/>
+          <w:lang w:val="en-AU"/>
+        </w:rPr>
+        <w:t>t</w:t>
+      </w:r>
+      <w:r>
+        <w:rPr>
+          <w:i/>
+          <w:lang w:val="en-AU"/>
+        </w:rPr>
+        <w:t>atus</w:t>
       </w:r>
       <w:r>
         <w:rPr>
@@ -2669,7 +2683,7 @@
           <w:i/>
           <w:lang w:val="en-AU"/>
         </w:rPr>
-        <w:t>Mabuya mutifasciata</w:t>
+        <w:t>Eutropis multifasciata</w:t>
       </w:r>
       <w:r>
         <w:rPr>
@@ -6376,7 +6390,7 @@
         <w:rPr>
           <w:i/>
         </w:rPr>
-        <w:t>Elaphe guttata guttata</w:t>
+        <w:t>Pantherophis guttatus</w:t>
       </w:r>
       <w:r>
         <w:t>)</w:t>
@@ -7822,6 +7836,8 @@
         </w:rPr>
         <w:t>Varanus komodoensis</w:t>
       </w:r>
+      <w:bookmarkStart w:id="0" w:name="_GoBack"/>
+      <w:bookmarkEnd w:id="0"/>
       <w:r>
         <w:rPr>
           <w:lang w:val="en-AU"/>
@@ -12118,7 +12134,7 @@
           <w:i/>
           <w:lang w:val="en-AU"/>
         </w:rPr>
-        <w:t>Python molurus bivittatus</w:t>
+        <w:t>Python bivittatus</w:t>
       </w:r>
       <w:r>
         <w:rPr>
@@ -12279,32 +12295,38 @@
         <w:rPr>
           <w:lang w:val="en-AU"/>
         </w:rPr>
+        <w:t>from</w:t>
+      </w:r>
+      <w:r>
+        <w:rPr>
+          <w:lang w:val="en-AU"/>
+        </w:rPr>
+        <w:t xml:space="preserve"> wells</w:t>
+      </w:r>
+      <w:r>
+        <w:rPr>
+          <w:lang w:val="en-AU"/>
+        </w:rPr>
+        <w:t xml:space="preserve"> </w:t>
+      </w:r>
+      <w:r>
+        <w:rPr>
+          <w:lang w:val="en-AU"/>
+        </w:rPr>
+        <w:t>for</w:t>
+      </w:r>
+      <w:r>
+        <w:rPr>
+          <w:lang w:val="en-AU"/>
+        </w:rPr>
+        <w:t xml:space="preserve"> a </w:t>
+      </w:r>
+      <w:r>
+        <w:rPr>
+          <w:lang w:val="en-AU"/>
+        </w:rPr>
         <w:lastRenderedPageBreak/>
-        <w:t>from</w:t>
-      </w:r>
-      <w:r>
-        <w:rPr>
-          <w:lang w:val="en-AU"/>
-        </w:rPr>
-        <w:t xml:space="preserve"> wells</w:t>
-      </w:r>
-      <w:r>
-        <w:rPr>
-          <w:lang w:val="en-AU"/>
-        </w:rPr>
-        <w:t xml:space="preserve"> </w:t>
-      </w:r>
-      <w:r>
-        <w:rPr>
-          <w:lang w:val="en-AU"/>
-        </w:rPr>
-        <w:t>for</w:t>
-      </w:r>
-      <w:r>
-        <w:rPr>
-          <w:lang w:val="en-AU"/>
-        </w:rPr>
-        <w:t xml:space="preserve"> a reward</w:t>
+        <w:t>reward</w:t>
       </w:r>
       <w:r>
         <w:rPr>
@@ -16291,7 +16313,7 @@
         </w:rPr>
         <w:t xml:space="preserve"> (</w:t>
       </w:r>
-      <w:commentRangeStart w:id="0"/>
+      <w:commentRangeStart w:id="1"/>
       <w:r>
         <w:rPr>
           <w:highlight w:val="yellow"/>
@@ -16299,12 +16321,12 @@
         </w:rPr>
         <w:t>REF</w:t>
       </w:r>
-      <w:commentRangeEnd w:id="0"/>
+      <w:commentRangeEnd w:id="1"/>
       <w:r>
         <w:rPr>
           <w:rStyle w:val="CommentReference"/>
         </w:rPr>
-        <w:commentReference w:id="0"/>
+        <w:commentReference w:id="1"/>
       </w:r>
       <w:r>
         <w:rPr>
@@ -17049,7 +17071,19 @@
         <w:rPr>
           <w:lang w:val="en-AU"/>
         </w:rPr>
-        <w:t>). If taste avoidance is heritable in reptiles has not</w:t>
+        <w:t xml:space="preserve">). If </w:t>
+      </w:r>
+      <w:r>
+        <w:rPr>
+          <w:lang w:val="en-AU"/>
+        </w:rPr>
+        <w:t>behaviour</w:t>
+      </w:r>
+      <w:r>
+        <w:rPr>
+          <w:lang w:val="en-AU"/>
+        </w:rPr>
+        <w:t xml:space="preserve"> is heritable in reptiles has not</w:t>
       </w:r>
       <w:r>
         <w:rPr>
@@ -17262,61 +17296,25 @@
         <w:rPr>
           <w:lang w:val="en-AU"/>
         </w:rPr>
-        <w:t>ed approach incorporating species cognitive ability</w:t>
-      </w:r>
-      <w:r>
-        <w:rPr>
-          <w:lang w:val="en-AU"/>
-        </w:rPr>
-        <w:t xml:space="preserve"> and</w:t>
-      </w:r>
-      <w:r>
-        <w:rPr>
-          <w:lang w:val="en-AU"/>
-        </w:rPr>
-        <w:t xml:space="preserve"> </w:t>
-      </w:r>
-      <w:r>
-        <w:rPr>
-          <w:lang w:val="en-AU"/>
-        </w:rPr>
-        <w:t>i</w:t>
-      </w:r>
-      <w:r>
-        <w:rPr>
-          <w:lang w:val="en-AU"/>
-        </w:rPr>
-        <w:t xml:space="preserve">nvestigating </w:t>
-      </w:r>
-      <w:r>
-        <w:rPr>
-          <w:lang w:val="en-AU"/>
-        </w:rPr>
-        <w:t>the most salient</w:t>
-      </w:r>
-      <w:r>
-        <w:rPr>
-          <w:lang w:val="en-AU"/>
-        </w:rPr>
-        <w:t xml:space="preserve"> stimuli </w:t>
-      </w:r>
-      <w:r>
-        <w:rPr>
-          <w:lang w:val="en-AU"/>
-        </w:rPr>
-        <w:t>for</w:t>
-      </w:r>
-      <w:r>
-        <w:rPr>
-          <w:lang w:val="en-AU"/>
-        </w:rPr>
-        <w:t xml:space="preserve"> different species can further improve </w:t>
-      </w:r>
-      <w:r>
-        <w:rPr>
-          <w:lang w:val="en-AU"/>
-        </w:rPr>
-        <w:t>methodological approaches.</w:t>
+        <w:t>ed approach</w:t>
+      </w:r>
+      <w:r>
+        <w:rPr>
+          <w:lang w:val="en-AU"/>
+        </w:rPr>
+        <w:t xml:space="preserve"> by</w:t>
+      </w:r>
+      <w:r>
+        <w:rPr>
+          <w:lang w:val="en-AU"/>
+        </w:rPr>
+        <w:t xml:space="preserve"> incorporating species cognitive ability</w:t>
+      </w:r>
+      <w:r>
+        <w:rPr>
+          <w:lang w:val="en-AU"/>
+        </w:rPr>
+        <w:t>.</w:t>
       </w:r>
     </w:p>
     <w:p>
@@ -17440,7 +17438,10 @@
         <w:t xml:space="preserve"> </w:t>
       </w:r>
       <w:r>
-        <w:t xml:space="preserve">species differ in </w:t>
+        <w:t>mammals</w:t>
+      </w:r>
+      <w:r>
+        <w:t xml:space="preserve"> differ in </w:t>
       </w:r>
       <w:r>
         <w:t xml:space="preserve">spatial memory ability </w:t>
@@ -17604,35 +17605,38 @@
         <w:rPr>
           <w:rFonts w:eastAsia="Calibri"/>
         </w:rPr>
+        <w:t>Mueller-Paul et al.</w:t>
+      </w:r>
+      <w:r>
+        <w:rPr>
+          <w:rFonts w:eastAsia="Calibri"/>
+        </w:rPr>
+        <w:t>, 2012</w:t>
+      </w:r>
+      <w:r>
+        <w:t>)</w:t>
+      </w:r>
+      <w:r>
+        <w:t xml:space="preserve"> and studies </w:t>
+      </w:r>
+      <w:r>
+        <w:t>investigating</w:t>
+      </w:r>
+      <w:r>
+        <w:t xml:space="preserve"> both sexes rarely </w:t>
+      </w:r>
+      <w:r>
+        <w:t>considered</w:t>
+      </w:r>
+      <w:r>
+        <w:t xml:space="preserve"> sex </w:t>
+      </w:r>
+      <w:r>
+        <w:t xml:space="preserve">during </w:t>
+      </w:r>
+      <w:r>
         <w:lastRenderedPageBreak/>
-        <w:t>Mueller-Paul et al.</w:t>
-      </w:r>
-      <w:r>
-        <w:rPr>
-          <w:rFonts w:eastAsia="Calibri"/>
-        </w:rPr>
-        <w:t>, 2012</w:t>
-      </w:r>
-      <w:r>
-        <w:t>)</w:t>
-      </w:r>
-      <w:r>
-        <w:t xml:space="preserve"> and studies </w:t>
-      </w:r>
-      <w:r>
-        <w:t>investigating</w:t>
-      </w:r>
-      <w:r>
-        <w:t xml:space="preserve"> both sexes rarely </w:t>
-      </w:r>
-      <w:r>
-        <w:t>considered</w:t>
-      </w:r>
-      <w:r>
-        <w:t xml:space="preserve"> sex </w:t>
-      </w:r>
-      <w:r>
-        <w:t>during analyses</w:t>
+        <w:t>analyses</w:t>
       </w:r>
       <w:r>
         <w:t xml:space="preserve"> (e.g. </w:t>
@@ -17820,7 +17824,19 @@
         <w:rPr>
           <w:lang w:val="en-AU"/>
         </w:rPr>
-        <w:t xml:space="preserve"> make informed decisions</w:t>
+        <w:t xml:space="preserve"> </w:t>
+      </w:r>
+      <w:r>
+        <w:rPr>
+          <w:lang w:val="en-AU"/>
+        </w:rPr>
+        <w:t xml:space="preserve">to </w:t>
+      </w:r>
+      <w:r>
+        <w:rPr>
+          <w:lang w:val="en-AU"/>
+        </w:rPr>
+        <w:t>make informed decisions</w:t>
       </w:r>
       <w:r>
         <w:rPr>
@@ -17958,14 +17974,7 @@
         <w:rPr>
           <w:lang w:val="en-AU"/>
         </w:rPr>
-        <w:t xml:space="preserve"> in reptiles (e.g. Leal &amp; Powell, 2012, Powell, 2012; </w:t>
-      </w:r>
-      <w:r>
-        <w:rPr>
-          <w:rFonts w:eastAsia="Calibri"/>
-          <w:lang w:val="en-AU"/>
-        </w:rPr>
-        <w:t>Mueller-Paul et al., 2014</w:t>
+        <w:t xml:space="preserve"> in reptiles (e.g. Leal &amp; Powell, 2012, Powell, 2012</w:t>
       </w:r>
       <w:r>
         <w:rPr>
@@ -17978,13 +17987,52 @@
         <w:rPr>
           <w:lang w:val="en-AU"/>
         </w:rPr>
+        <w:t xml:space="preserve">; </w:t>
+      </w:r>
+      <w:r>
+        <w:rPr>
+          <w:rFonts w:eastAsia="Calibri"/>
+          <w:lang w:val="en-AU"/>
+        </w:rPr>
+        <w:t>Wilkinson &amp; Huber,</w:t>
+      </w:r>
+      <w:r>
+        <w:rPr>
+          <w:rFonts w:eastAsia="Calibri"/>
+          <w:lang w:val="en-AU"/>
+        </w:rPr>
+        <w:t xml:space="preserve"> 201</w:t>
+      </w:r>
+      <w:r>
+        <w:rPr>
+          <w:rFonts w:eastAsia="Calibri"/>
+          <w:lang w:val="en-AU"/>
+        </w:rPr>
+        <w:t>2</w:t>
+      </w:r>
+      <w:r>
+        <w:rPr>
+          <w:lang w:val="en-AU"/>
+        </w:rPr>
         <w:t xml:space="preserve">). </w:t>
       </w:r>
       <w:r>
         <w:rPr>
           <w:lang w:val="en-AU"/>
         </w:rPr>
-        <w:t xml:space="preserve">Impairment in executive function </w:t>
+        <w:t>Impairment</w:t>
+      </w:r>
+      <w:r>
+        <w:rPr>
+          <w:lang w:val="en-AU"/>
+        </w:rPr>
+        <w:t>s</w:t>
+      </w:r>
+      <w:r>
+        <w:rPr>
+          <w:lang w:val="en-AU"/>
+        </w:rPr>
+        <w:t xml:space="preserve"> in executive function </w:t>
       </w:r>
       <w:r>
         <w:rPr>
@@ -18041,7 +18089,13 @@
         <w:rPr>
           <w:rFonts w:eastAsiaTheme="minorHAnsi"/>
         </w:rPr>
-        <w:t xml:space="preserve">differing from mammals in </w:t>
+        <w:t xml:space="preserve">which </w:t>
+      </w:r>
+      <w:r>
+        <w:rPr>
+          <w:rFonts w:eastAsiaTheme="minorHAnsi"/>
+        </w:rPr>
+        <w:t xml:space="preserve">differ from mammals in </w:t>
       </w:r>
       <w:r>
         <w:rPr>
@@ -18059,7 +18113,19 @@
         <w:rPr>
           <w:rFonts w:eastAsiaTheme="minorHAnsi"/>
         </w:rPr>
-        <w:t>) might aid develop</w:t>
+        <w:t>) might aid</w:t>
+      </w:r>
+      <w:r>
+        <w:rPr>
+          <w:rFonts w:eastAsiaTheme="minorHAnsi"/>
+        </w:rPr>
+        <w:t xml:space="preserve"> the</w:t>
+      </w:r>
+      <w:r>
+        <w:rPr>
+          <w:rFonts w:eastAsiaTheme="minorHAnsi"/>
+        </w:rPr>
+        <w:t xml:space="preserve"> develop</w:t>
       </w:r>
       <w:r>
         <w:rPr>
@@ -18095,12 +18161,6 @@
         </w:rPr>
         <w:t>Innovative problem solving</w:t>
       </w:r>
-      <w:r>
-        <w:rPr>
-          <w:lang w:val="en-AU"/>
-        </w:rPr>
-        <w:t xml:space="preserve"> in lizards</w:t>
-      </w:r>
     </w:p>
     <w:p>
       <w:pPr>
@@ -18311,80 +18371,80 @@
         <w:rPr>
           <w:lang w:val="en-AU"/>
         </w:rPr>
-        <w:t xml:space="preserve">(Whiting &amp; Noble, </w:t>
+        <w:t>(Whiting &amp; Noble, 2018)</w:t>
+      </w:r>
+      <w:r>
+        <w:rPr>
+          <w:lang w:val="en-AU"/>
+        </w:rPr>
+        <w:t xml:space="preserve"> represent</w:t>
+      </w:r>
+      <w:r>
+        <w:rPr>
+          <w:lang w:val="en-AU"/>
+        </w:rPr>
+        <w:t>ing</w:t>
+      </w:r>
+      <w:r>
+        <w:rPr>
+          <w:lang w:val="en-AU"/>
+        </w:rPr>
+        <w:t xml:space="preserve"> a great </w:t>
+      </w:r>
+      <w:r>
+        <w:rPr>
+          <w:lang w:val="en-AU"/>
+        </w:rPr>
+        <w:t xml:space="preserve">opportunity to study </w:t>
+      </w:r>
+      <w:r>
+        <w:rPr>
+          <w:lang w:val="en-AU"/>
+        </w:rPr>
+        <w:t xml:space="preserve">wild lizards </w:t>
+      </w:r>
+      <w:r>
+        <w:rPr>
+          <w:lang w:val="en-AU"/>
+        </w:rPr>
+        <w:t xml:space="preserve">on </w:t>
+      </w:r>
+      <w:r>
+        <w:rPr>
+          <w:lang w:val="en-AU"/>
+        </w:rPr>
+        <w:t>different</w:t>
+      </w:r>
+      <w:r>
+        <w:rPr>
+          <w:lang w:val="en-AU"/>
+        </w:rPr>
+        <w:t xml:space="preserve"> </w:t>
+      </w:r>
+      <w:r>
+        <w:rPr>
+          <w:lang w:val="en-AU"/>
+        </w:rPr>
+        <w:t>problems</w:t>
+      </w:r>
+      <w:r>
+        <w:rPr>
+          <w:lang w:val="en-AU"/>
+        </w:rPr>
+        <w:t xml:space="preserve"> (</w:t>
+      </w:r>
+      <w:r>
+        <w:rPr>
+          <w:lang w:val="en-AU"/>
+        </w:rPr>
+        <w:t xml:space="preserve">Whiting &amp; </w:t>
       </w:r>
       <w:r>
         <w:rPr>
           <w:lang w:val="en-AU"/>
         </w:rPr>
         <w:lastRenderedPageBreak/>
-        <w:t>2018)</w:t>
-      </w:r>
-      <w:r>
-        <w:rPr>
-          <w:lang w:val="en-AU"/>
-        </w:rPr>
-        <w:t xml:space="preserve"> represent</w:t>
-      </w:r>
-      <w:r>
-        <w:rPr>
-          <w:lang w:val="en-AU"/>
-        </w:rPr>
-        <w:t>ing</w:t>
-      </w:r>
-      <w:r>
-        <w:rPr>
-          <w:lang w:val="en-AU"/>
-        </w:rPr>
-        <w:t xml:space="preserve"> a great </w:t>
-      </w:r>
-      <w:r>
-        <w:rPr>
-          <w:lang w:val="en-AU"/>
-        </w:rPr>
-        <w:t xml:space="preserve">opportunity to study </w:t>
-      </w:r>
-      <w:r>
-        <w:rPr>
-          <w:lang w:val="en-AU"/>
-        </w:rPr>
-        <w:t xml:space="preserve">wild lizards </w:t>
-      </w:r>
-      <w:r>
-        <w:rPr>
-          <w:lang w:val="en-AU"/>
-        </w:rPr>
-        <w:t xml:space="preserve">on </w:t>
-      </w:r>
-      <w:r>
-        <w:rPr>
-          <w:lang w:val="en-AU"/>
-        </w:rPr>
-        <w:t>different</w:t>
-      </w:r>
-      <w:r>
-        <w:rPr>
-          <w:lang w:val="en-AU"/>
-        </w:rPr>
-        <w:t xml:space="preserve"> </w:t>
-      </w:r>
-      <w:r>
-        <w:rPr>
-          <w:lang w:val="en-AU"/>
-        </w:rPr>
-        <w:t>problems</w:t>
-      </w:r>
-      <w:r>
-        <w:rPr>
-          <w:lang w:val="en-AU"/>
-        </w:rPr>
-        <w:t xml:space="preserve"> (</w:t>
-      </w:r>
-      <w:r>
-        <w:rPr>
-          <w:lang w:val="en-AU"/>
-        </w:rPr>
-        <w:t>Whiting &amp; Noble, 2018</w:t>
+        <w:t>Noble, 2018</w:t>
       </w:r>
       <w:r>
         <w:rPr>
@@ -18462,7 +18522,19 @@
         <w:rPr>
           <w:lang w:val="en-AU"/>
         </w:rPr>
-        <w:t xml:space="preserve"> because it was hypothesised </w:t>
+        <w:t xml:space="preserve"> because it </w:t>
+      </w:r>
+      <w:r>
+        <w:rPr>
+          <w:lang w:val="en-AU"/>
+        </w:rPr>
+        <w:t>is</w:t>
+      </w:r>
+      <w:r>
+        <w:rPr>
+          <w:lang w:val="en-AU"/>
+        </w:rPr>
+        <w:t xml:space="preserve"> hypothesised </w:t>
       </w:r>
       <w:r>
         <w:rPr>
@@ -18643,7 +18715,19 @@
         <w:rPr>
           <w:lang w:val="en-AU"/>
         </w:rPr>
-        <w:t xml:space="preserve"> we want to encourage researchers to test social reptiles</w:t>
+        <w:t xml:space="preserve"> we want to encourage researchers to</w:t>
+      </w:r>
+      <w:r>
+        <w:rPr>
+          <w:lang w:val="en-AU"/>
+        </w:rPr>
+        <w:t xml:space="preserve"> also</w:t>
+      </w:r>
+      <w:r>
+        <w:rPr>
+          <w:lang w:val="en-AU"/>
+        </w:rPr>
+        <w:t xml:space="preserve"> test social reptiles</w:t>
       </w:r>
       <w:r>
         <w:rPr>
@@ -18656,6 +18740,12 @@
           <w:lang w:val="en-AU"/>
         </w:rPr>
         <w:t xml:space="preserve">. A comparison between related species differing in social complexity might </w:t>
+      </w:r>
+      <w:r>
+        <w:rPr>
+          <w:lang w:val="en-AU"/>
+        </w:rPr>
+        <w:t xml:space="preserve">reveal </w:t>
       </w:r>
       <w:r>
         <w:rPr>
@@ -18979,22 +19069,28 @@
         <w:t xml:space="preserve">testing cognition in the wild would make results </w:t>
       </w:r>
       <w:r>
+        <w:t>better relatable</w:t>
+      </w:r>
+      <w:r>
+        <w:t xml:space="preserve"> to ecology. We are aware of the difficult</w:t>
+      </w:r>
+      <w:r>
+        <w:t>ies</w:t>
+      </w:r>
+      <w:r>
+        <w:t xml:space="preserve"> of studies in wild population (see </w:t>
+      </w:r>
+      <w:r>
         <w:lastRenderedPageBreak/>
-        <w:t>better relatable</w:t>
-      </w:r>
-      <w:r>
-        <w:t xml:space="preserve"> to ecology. We are aware of the difficult</w:t>
-      </w:r>
-      <w:r>
-        <w:t>ies</w:t>
-      </w:r>
-      <w:r>
-        <w:t xml:space="preserve"> of studies in wild population (see also Whiting &amp; Noble, 2018), some questions can only be tested within a controlled laboratory setting</w:t>
+        <w:t>also Whiting &amp; Noble, 2018), some questions can only be tested within a controlled laboratory setting</w:t>
       </w:r>
       <w:r>
         <w:t>,</w:t>
       </w:r>
       <w:r>
+        <w:t xml:space="preserve"> but</w:t>
+      </w:r>
+      <w:r>
         <w:t xml:space="preserve"> us</w:t>
       </w:r>
       <w:r>
@@ -19010,7 +19106,13 @@
         <w:t xml:space="preserve"> be a suitable alternative. </w:t>
       </w:r>
       <w:r>
-        <w:t xml:space="preserve">In certain cases a comparative approach might be recommendable to answer </w:t>
+        <w:t xml:space="preserve">In certain cases a comparative approach might be recommendable to </w:t>
+      </w:r>
+      <w:r>
+        <w:t xml:space="preserve">better </w:t>
+      </w:r>
+      <w:r>
+        <w:t xml:space="preserve">answer </w:t>
       </w:r>
       <w:r>
         <w:t>how</w:t>
@@ -19653,7 +19755,7 @@
         <w:rPr>
           <w:lang w:val="en-AU"/>
         </w:rPr>
-        <w:t>This represents a huge knowledge gap and we hope this paucity will be mitigated in the near furture.</w:t>
+        <w:t>This represents a huge knowledge gap and we hope this paucity will be mitigated in the near future.</w:t>
       </w:r>
     </w:p>
     <w:p>
@@ -19680,6 +19782,7 @@
     </w:p>
     <w:p>
       <w:pPr>
+        <w:ind w:firstLine="0"/>
         <w:rPr>
           <w:lang w:val="en-AU"/>
         </w:rPr>
@@ -19688,7 +19791,71 @@
         <w:rPr>
           <w:lang w:val="en-AU"/>
         </w:rPr>
-        <w:t>What work best</w:t>
+        <w:t xml:space="preserve">The knowledge about reptile learning has greatly advanced especially in the last decade. Increasingly, researcher become interested in these neglected animals because of the need for a more comprehensive, wide taxonomic approach to the study of learning. Our systematic review provides an up-to-date overview of the currently available data and we </w:t>
+      </w:r>
+      <w:r>
+        <w:rPr>
+          <w:lang w:val="en-AU"/>
+        </w:rPr>
+        <w:lastRenderedPageBreak/>
+        <w:t xml:space="preserve">were able to highlight existing knowledge gaps to hopefully be closed in the near future. Our review highlights food stimuli or escape from a simulated predator attack are </w:t>
+      </w:r>
+      <w:r>
+        <w:rPr>
+          <w:lang w:val="en-AU"/>
+        </w:rPr>
+        <w:t>well suited to test learning, however, food intake is low in reptiles and has to be restricted to ensure motivation</w:t>
+      </w:r>
+      <w:r>
+        <w:rPr>
+          <w:lang w:val="en-AU"/>
+        </w:rPr>
+        <w:t xml:space="preserve">. For further </w:t>
+      </w:r>
+      <w:r>
+        <w:rPr>
+          <w:lang w:val="en-AU"/>
+        </w:rPr>
+        <w:t>considerations</w:t>
+      </w:r>
+      <w:r>
+        <w:rPr>
+          <w:lang w:val="en-AU"/>
+        </w:rPr>
+        <w:t xml:space="preserve"> on methodological design appropriate for reptiles</w:t>
+      </w:r>
+      <w:r>
+        <w:rPr>
+          <w:lang w:val="en-AU"/>
+        </w:rPr>
+        <w:t xml:space="preserve"> see Whiting &amp; Noble</w:t>
+      </w:r>
+      <w:r>
+        <w:rPr>
+          <w:lang w:val="en-AU"/>
+        </w:rPr>
+        <w:t xml:space="preserve"> (</w:t>
+      </w:r>
+      <w:r>
+        <w:rPr>
+          <w:lang w:val="en-AU"/>
+        </w:rPr>
+        <w:t>2018).</w:t>
+      </w:r>
+    </w:p>
+    <w:p>
+      <w:pPr>
+        <w:ind w:firstLine="0"/>
+        <w:rPr>
+          <w:lang w:val="en-AU"/>
+        </w:rPr>
+      </w:pPr>
+      <w:r>
+        <w:rPr>
+          <w:highlight w:val="yellow"/>
+          <w:lang w:val="en-AU"/>
+        </w:rPr>
+        <w:t>Age or origin? Tabel…</w:t>
       </w:r>
     </w:p>
     <w:p>
@@ -25240,17 +25407,7 @@
           <w:i/>
           <w:iCs/>
         </w:rPr>
-        <w:t>Canadian Journal of Zoology</w:t>
-      </w:r>
-      <w:bookmarkStart w:id="1" w:name="_GoBack"/>
-      <w:bookmarkEnd w:id="1"/>
-      <w:r>
-        <w:rPr>
-          <w:rFonts w:eastAsiaTheme="minorHAnsi"/>
-          <w:i/>
-          <w:iCs/>
-        </w:rPr>
-        <w:t xml:space="preserve"> </w:t>
+        <w:t xml:space="preserve">Canadian Journal of Zoology </w:t>
       </w:r>
       <w:r>
         <w:rPr>
@@ -25282,7 +25439,7 @@
 
 <file path=word/comments.xml><?xml version="1.0" encoding="utf-8"?>
 <w:comments xmlns:wpc="http://schemas.microsoft.com/office/word/2010/wordprocessingCanvas" xmlns:cx="http://schemas.microsoft.com/office/drawing/2014/chartex" xmlns:cx1="http://schemas.microsoft.com/office/drawing/2015/9/8/chartex" xmlns:cx2="http://schemas.microsoft.com/office/drawing/2015/10/21/chartex" xmlns:cx3="http://schemas.microsoft.com/office/drawing/2016/5/9/chartex" xmlns:cx4="http://schemas.microsoft.com/office/drawing/2016/5/10/chartex" xmlns:cx5="http://schemas.microsoft.com/office/drawing/2016/5/11/chartex" xmlns:cx6="http://schemas.microsoft.com/office/drawing/2016/5/12/chartex" xmlns:cx7="http://schemas.microsoft.com/office/drawing/2016/5/13/chartex" xmlns:cx8="http://schemas.microsoft.com/office/drawing/2016/5/14/chartex" xmlns:mc="http://schemas.openxmlformats.org/markup-compatibility/2006" xmlns:aink="http://schemas.microsoft.com/office/drawing/2016/ink" xmlns:am3d="http://schemas.microsoft.com/office/drawing/2017/model3d" xmlns:o="urn:schemas-microsoft-com:office:office" xmlns:r="http://schemas.openxmlformats.org/officeDocument/2006/relationships" xmlns:m="http://schemas.openxmlformats.org/officeDocument/2006/math" xmlns:v="urn:schemas-microsoft-com:vml" xmlns:wp14="http://schemas.microsoft.com/office/word/2010/wordprocessingDrawing" xmlns:wp="http://schemas.openxmlformats.org/drawingml/2006/wordprocessingDrawing" xmlns:w10="urn:schemas-microsoft-com:office:word" xmlns:w="http://schemas.openxmlformats.org/wordprocessingml/2006/main" xmlns:w14="http://schemas.microsoft.com/office/word/2010/wordml" xmlns:w15="http://schemas.microsoft.com/office/word/2012/wordml" xmlns:w16cid="http://schemas.microsoft.com/office/word/2016/wordml/cid" xmlns:w16se="http://schemas.microsoft.com/office/word/2015/wordml/symex" xmlns:wpg="http://schemas.microsoft.com/office/word/2010/wordprocessingGroup" xmlns:wpi="http://schemas.microsoft.com/office/word/2010/wordprocessingInk" xmlns:wne="http://schemas.microsoft.com/office/word/2006/wordml" xmlns:wps="http://schemas.microsoft.com/office/word/2010/wordprocessingShape" mc:Ignorable="w14 w15 w16se w16cid wp14">
-  <w:comment w:id="0" w:author="Birgit Szabo" w:date="2018-12-18T13:41:00Z" w:initials="BS">
+  <w:comment w:id="1" w:author="Birgit Szabo" w:date="2018-12-18T13:41:00Z" w:initials="BS">
     <w:p>
       <w:pPr>
         <w:pStyle w:val="CommentText"/>

</xml_diff>